<commit_message>
Minor editorial edits to Lab 3.
Minor editorial edits to Lab 3.
</commit_message>
<xml_diff>
--- a/Module 3 Lab/QGIS 2.8/Module 3 Lab.docx
+++ b/Module 3 Lab/QGIS 2.8/Module 3 Lab.docx
@@ -197,12 +197,12 @@
     </w:p>
     <w:p>
       <w:r>
-        <w:t xml:space="preserve">The transformation of the ellipsoid shape of the earth onto a two-dimensional surface cannot be accomplished without some element of distortion, through shearing, tearing, or compression (as discussed in the text). For mapping small Earth areas (large scale mapping), projection is not a major issue, but as the scale becomes smaller, as in the mapping of continents or subcontinents, distortion becomes a significant factor. Distortion of area, shape, distance, and direction become properties to consider. It is impossible for one projection to maintain all of these properties simultaneously.</w:t>
-      </w:r>
-    </w:p>
-    <w:p>
-      <w:r>
-        <w:t xml:space="preserve">Projections are classified according to the properties they preserve. Equal-area (or equivalent) maps, for example, preserve area relationships, but tend to lose conformality (preservation of shape). Conformal projections, on the other hand, maintain shape over small areas but produce areal distortion. In thematic mapping, it is important to maintain correct area properties. Therefore, shape is at times compromised through the choice of an equivalent projection. For small scale maps, in fact, conformality cannot be maintained over the entire area; rather, the projection may preserve shape best along a standard line, with shape distortion increasing with distance from the line. Another property to consider is distance preservation (equidistance), which preserves distance measurements along great circle arcs. Finally, direction preservation (azimuthality) maintains correct direction from one central point to all other points.</w:t>
+        <w:t xml:space="preserve">The transformation of the ellipsoid shape of the earth onto a two-dimensional surface cannot be accomplished without some element of distortion, through shearing, tearing, or compression (as discussed in the text). For mapping small Earth areas (large-scale mapping), projection is not a major issue, but as the scale becomes smaller, as in the mapping of continents or subcontinents, distortion becomes a significant factor. Distortion of area, shape, distance, and direction become properties to consider. It is impossible for one projection to maintain all of these properties simultaneously.</w:t>
+      </w:r>
+    </w:p>
+    <w:p>
+      <w:r>
+        <w:t xml:space="preserve">Projections are classified according to the properties they preserve. Equal-area (or equivalent) maps, for example, preserve area relationships, but tend to lose conformality (preservation of shape). Conformal projections, on the other hand, maintain shape over small areas but produce areal distortion. In thematic mapping, it is important to maintain correct area properties. Therefore, shape is at times compromised through the choice of an equivalent projection. For small-scale maps, in fact, conformality cannot be maintained over the entire area; rather, the projection may preserve shape best along a standard line, with shape distortion increasing with distance from the line. Another property to consider is distance preservation (equidistance), which preserves distance measurements along great circle arcs. Finally, direction preservation (azimuthality) maintains correct direction from one central point to all other points.</w:t>
       </w:r>
     </w:p>
     <w:p>
@@ -275,7 +275,7 @@
     </w:p>
     <w:p>
       <w:r>
-        <w:t xml:space="preserve">In Lab 2 you added data to QGIS Desktop. Here you'll open an existing QGIS project.</w:t>
+        <w:t xml:space="preserve">In Lab 2 you added data to QGIS Desktop. Here you will open an existing QGIS project.</w:t>
       </w:r>
     </w:p>
     <w:p>
@@ -364,17 +364,17 @@
     </w:p>
     <w:p>
       <w:r>
-        <w:t xml:space="preserve">An individual GIS layer in the Table of Contents is known as a theme. In the project file, there are two polygon themes, Circles and Land, a point theme, Cities, and a line theme, Graticule. If these Circles were displayed on a globe they would be perfect circles. Here you can begin to visualize the distortion in the projection by the distortion in the Circles theme. On this map, a projection has not been chosen in QGIS Desktop. The software is using latitude and longitude measured in geodetic decimal degrees, which displays a simple rectangular coordinate system in which the length of one degree of longitude is consistently equal to one degree of latitude. In QGIS Desktop, when a projection has not yet been selected, distance calculations remain true, since the software computes distance using the spherical coordinates of latitude and longitude along a great circle arc, just as if you were actually measuring at the Earth’s surface. Although a projection has not yet been chosen by the user, the display is essentially a Plate Carree projection. On a projection that preserves shape, the polygons on the Circles theme appear as true circles. In a Plate Carree projection, linear scale, area, and shape are all distorted increasingly toward the poles as demonstrated with the Circles theme.</w:t>
-      </w:r>
-    </w:p>
-    <w:p>
-      <w:r>
-        <w:t xml:space="preserve">The circles will be used in this exercise for illustrating the areal and shape distortion that occurs with various projections. While this method does not actually quantify the distortion, as does Tissot’s indicatrix, it does show visually the skewing, tearing, and shearing that occurs with certain projections.</w:t>
-      </w:r>
-    </w:p>
-    <w:p>
-      <w:r>
-        <w:t xml:space="preserve">First we’ll examine the map units and distance units set for this “unprojected” map.</w:t>
+        <w:t xml:space="preserve">An individual GIS layer in the Table of Contents is known as a theme. In the project file, there are two polygon themes, Circles and Land, a point theme, Cities, and a line theme, Graticule. If these circles were displayed on a globe they would be perfect circles. Here you can begin to visualize the distortion in the projection by the distortion in the Circles theme. On this map, a projection has not been chosen in QGIS Desktop. The software is using latitude and longitude measured in geodetic decimal degrees, which displays a simple rectangular coordinate system in which the length of one degree of longitude is consistently equal to one degree of latitude. In QGIS Desktop, when a projection has not yet been selected, distance calculations remain true, since the software computes distance using the spherical coordinates of latitude and longitude along a great circle arc, just as if you were actually measuring at the Earth’s surface. Although a projection has not yet been chosen by the user, the display is essentially a Plate Carrée projection. On a projection that preserves shape, the polygons on the Circles theme appear as true circles. In a Plate Carrée projection, linear scale, area, and shape are all distorted increasingly toward the poles as demonstrated with the Circles theme.</w:t>
+      </w:r>
+    </w:p>
+    <w:p>
+      <w:r>
+        <w:t xml:space="preserve">The circles will be used in this exercise for illustrating the areal and shape distortion that occurs with various projections. While this method does not actually quantify the distortion, as does Tissot’s indicatrix, it does visually demonstrate the skewing, tearing, and shearing that occurs with certain projections.</w:t>
+      </w:r>
+    </w:p>
+    <w:p>
+      <w:r>
+        <w:t xml:space="preserve">First we will examine the map units and distance units set for this “unprojected” map.</w:t>
       </w:r>
     </w:p>
     <w:p>
@@ -472,11 +472,12 @@
     </w:p>
     <w:p>
       <w:r>
-        <w:t xml:space="preserve">Now we’ll do some distance measurements on this map for later comparison to maps in which a projection is set.</w:t>
-      </w:r>
-    </w:p>
-    <w:p>
-      <w:pPr>
+        <w:t xml:space="preserve">Now we will do some distance measurements on this map for later comparison to maps in which a projection is set.</w:t>
+      </w:r>
+    </w:p>
+    <w:p>
+      <w:pPr>
+        <w:pStyle w:val="Compact"/>
         <w:numPr>
           <w:numId w:val="1006"/>
           <w:ilvl w:val="0"/>
@@ -535,18 +536,6 @@
       </w:r>
     </w:p>
     <w:p>
-      <w:pPr>
-        <w:pStyle w:val="Compact"/>
-        <w:numPr>
-          <w:numId w:val="1007"/>
-          <w:ilvl w:val="1"/>
-        </w:numPr>
-      </w:pPr>
-      <w:r>
-        <w:t xml:space="preserve">Currently, this tool measures in metric units only.</w:t>
-      </w:r>
-    </w:p>
-    <w:p>
       <w:r>
         <w:drawing>
           <wp:inline>
@@ -601,7 +590,7 @@
     <w:p>
       <w:pPr>
         <w:numPr>
-          <w:numId w:val="1008"/>
+          <w:numId w:val="1007"/>
           <w:ilvl w:val="0"/>
         </w:numPr>
       </w:pPr>
@@ -612,7 +601,7 @@
     <w:p>
       <w:pPr>
         <w:numPr>
-          <w:numId w:val="1008"/>
+          <w:numId w:val="1007"/>
           <w:ilvl w:val="0"/>
         </w:numPr>
       </w:pPr>
@@ -626,7 +615,7 @@
           <wp:inline>
             <wp:extent cx="3378200" cy="2273300"/>
             <wp:effectExtent b="0" l="0" r="0" t="0"/>
-            <wp:docPr descr="First Measurement" id="1" name="Picture"/>
+            <wp:docPr descr="First Distance Measurement" id="1" name="Picture"/>
             <a:graphic>
               <a:graphicData uri="http://schemas.openxmlformats.org/drawingml/2006/picture">
                 <pic:pic>
@@ -669,12 +658,12 @@
         <w:pStyle w:val="ImageCaption"/>
       </w:pPr>
       <w:r>
-        <w:t xml:space="preserve">First Measurement</w:t>
-      </w:r>
-    </w:p>
-    <w:p>
-      <w:r>
-        <w:t xml:space="preserve">The measured distance is about 25,300 kilometers (your distance may vary slightly). This is not the actual distance between Atlanta and Alice Springs. Since on the fly CRS transformation is turned off, QGIS measures directly between Atlanta and Alice Springs (along your measure line) heading East from Atlanta. What it should do is measure to Alice Springs by heading West from Atlanta instead of East as you defined since heading West is a shorter distance than heading East. However, QGIS does not know that the “World is round”, so-to-speak, since on-the-fly transformation (OTF) is turned off. With OTF turned on, it treats the coordinate system as a selected World-based coordinate system. This view does not maintain spherical distance measurements, and distorts shape, direction and area.</w:t>
+        <w:t xml:space="preserve">First Distance Measurement</w:t>
+      </w:r>
+    </w:p>
+    <w:p>
+      <w:r>
+        <w:t xml:space="preserve">The measured distance is about 25,300 kilometers (your distance may vary slightly). This is not the actual distance between Atlanta and Alice Springs. Since on the fly CRS transformation is turned off, QGIS measures directly between Atlanta and Alice Springs (along your measure line) heading East from Atlanta. What it should do is measure to Alice Springs by heading West from Atlanta instead of East as you defined since heading West is a shorter distance than heading East. However, QGIS does not know that the “World is round,” so-to-speak, since on-the-fly transformation (OTF) is turned off. With OTF turned on, it treats the coordinate system as a selected World-based coordinate system. This view does not maintain spherical distance measurements, and distorts shape, direction and area.</w:t>
       </w:r>
     </w:p>
     <w:p>
@@ -685,7 +674,7 @@
     <w:p>
       <w:pPr>
         <w:numPr>
-          <w:numId w:val="1009"/>
+          <w:numId w:val="1008"/>
           <w:ilvl w:val="0"/>
         </w:numPr>
       </w:pPr>
@@ -696,7 +685,7 @@
     <w:p>
       <w:pPr>
         <w:numPr>
-          <w:numId w:val="1009"/>
+          <w:numId w:val="1008"/>
           <w:ilvl w:val="0"/>
         </w:numPr>
       </w:pPr>
@@ -707,7 +696,7 @@
     <w:p>
       <w:pPr>
         <w:numPr>
-          <w:numId w:val="1009"/>
+          <w:numId w:val="1008"/>
           <w:ilvl w:val="0"/>
         </w:numPr>
       </w:pPr>
@@ -718,7 +707,7 @@
     <w:p>
       <w:pPr>
         <w:numPr>
-          <w:numId w:val="1009"/>
+          <w:numId w:val="1008"/>
           <w:ilvl w:val="0"/>
         </w:numPr>
       </w:pPr>
@@ -781,7 +770,7 @@
     <w:p>
       <w:pPr>
         <w:numPr>
-          <w:numId w:val="1010"/>
+          <w:numId w:val="1009"/>
           <w:ilvl w:val="0"/>
         </w:numPr>
       </w:pPr>
@@ -792,7 +781,7 @@
     <w:p>
       <w:pPr>
         <w:numPr>
-          <w:numId w:val="1010"/>
+          <w:numId w:val="1009"/>
           <w:ilvl w:val="0"/>
         </w:numPr>
       </w:pPr>
@@ -806,7 +795,7 @@
           <wp:inline>
             <wp:extent cx="3378200" cy="2857500"/>
             <wp:effectExtent b="0" l="0" r="0" t="0"/>
-            <wp:docPr descr="Second Measurement" id="1" name="Picture"/>
+            <wp:docPr descr="Second Distance Measurement" id="1" name="Picture"/>
             <a:graphic>
               <a:graphicData uri="http://schemas.openxmlformats.org/drawingml/2006/picture">
                 <pic:pic>
@@ -849,7 +838,7 @@
         <w:pStyle w:val="ImageCaption"/>
       </w:pPr>
       <w:r>
-        <w:t xml:space="preserve">Second Measurement</w:t>
+        <w:t xml:space="preserve">Second Distance Measurement</w:t>
       </w:r>
     </w:p>
     <w:p>
@@ -865,7 +854,7 @@
     <w:p>
       <w:pPr>
         <w:numPr>
-          <w:numId w:val="1011"/>
+          <w:numId w:val="1010"/>
           <w:ilvl w:val="0"/>
         </w:numPr>
       </w:pPr>
@@ -876,12 +865,12 @@
     <w:p>
       <w:pPr>
         <w:numPr>
-          <w:numId w:val="1011"/>
-          <w:ilvl w:val="0"/>
-        </w:numPr>
-      </w:pPr>
-      <w:r>
-        <w:t xml:space="preserve">In the Filter box, type in 3395 which is the EPSG code for the WGS 84 / World Mercator projected coordinate system. This filters the long list of Coordinate Reference Systems so we can easily find the one we are searching for.</w:t>
+          <w:numId w:val="1010"/>
+          <w:ilvl w:val="0"/>
+        </w:numPr>
+      </w:pPr>
+      <w:r>
+        <w:t xml:space="preserve">In the Filter box, type in 3395, which is the EPSG code for the WGS 84 / World Mercator projected coordinate system. This filters the long list of Coordinate Reference Systems so we can easily find the one we are searching for.</w:t>
       </w:r>
     </w:p>
     <w:p>
@@ -907,7 +896,7 @@
       <w:pPr>
         <w:pStyle w:val="Compact"/>
         <w:numPr>
-          <w:numId w:val="1012"/>
+          <w:numId w:val="1011"/>
           <w:ilvl w:val="0"/>
         </w:numPr>
       </w:pPr>
@@ -971,7 +960,7 @@
       <w:pPr>
         <w:pStyle w:val="Compact"/>
         <w:numPr>
-          <w:numId w:val="1013"/>
+          <w:numId w:val="1012"/>
           <w:ilvl w:val="0"/>
         </w:numPr>
       </w:pPr>
@@ -1033,12 +1022,12 @@
     </w:p>
     <w:p>
       <w:r>
-        <w:t xml:space="preserve">The Mercator projection, a conformal projection (except at the poles), has straight meridians and parallels that intersect at right angles. Scale is truest along the equator, and becomes more distorted at higher latitudes, as evidenced by the increasing size of the circles. The Mercator was designed for marine navigation and gives all straight lines on the map as lines of constant compass bearing. For global scale thematic maps, however, the Mercator has too much areal distortion for accurate use.</w:t>
-      </w:r>
-    </w:p>
-    <w:p>
-      <w:r>
-        <w:t xml:space="preserve">The Mercator is best for larger scale projections of areas at low latitude. Small scale maps have much distortion of area and distance.</w:t>
+        <w:t xml:space="preserve">The Mercator projection, a conformal projection (except at the poles), has straight meridians and parallels that intersect at right angles. Scale is truest along the equator, and becomes more distorted at higher latitudes, as evidenced by the increasing size of the circles. The Mercator projection was designed for marine navigation and gives all straight lines on the map as lines of constant compass bearing. For global scale thematic maps, however, the Mercator has too much areal distortion for accurate use.</w:t>
+      </w:r>
+    </w:p>
+    <w:p>
+      <w:r>
+        <w:t xml:space="preserve">The Mercator is best for larger scale projections of areas at low latitude. Small-scale maps have much distortion of area and distance.</w:t>
       </w:r>
     </w:p>
     <w:p>
@@ -1074,7 +1063,7 @@
     <w:p>
       <w:pPr>
         <w:numPr>
-          <w:numId w:val="1014"/>
+          <w:numId w:val="1013"/>
           <w:ilvl w:val="0"/>
         </w:numPr>
       </w:pPr>
@@ -1085,7 +1074,7 @@
     <w:p>
       <w:pPr>
         <w:numPr>
-          <w:numId w:val="1014"/>
+          <w:numId w:val="1013"/>
           <w:ilvl w:val="0"/>
         </w:numPr>
       </w:pPr>
@@ -1096,7 +1085,7 @@
     <w:p>
       <w:pPr>
         <w:numPr>
-          <w:numId w:val="1014"/>
+          <w:numId w:val="1013"/>
           <w:ilvl w:val="0"/>
         </w:numPr>
       </w:pPr>
@@ -1160,19 +1149,19 @@
       <w:pPr>
         <w:pStyle w:val="Compact"/>
         <w:numPr>
+          <w:numId w:val="1014"/>
+          <w:ilvl w:val="0"/>
+        </w:numPr>
+      </w:pPr>
+      <w:r>
+        <w:t xml:space="preserve">Click OK to view the map. You should see the map shown in Figure below.</w:t>
+      </w:r>
+    </w:p>
+    <w:p>
+      <w:pPr>
+        <w:pStyle w:val="Compact"/>
+        <w:numPr>
           <w:numId w:val="1015"/>
-          <w:ilvl w:val="0"/>
-        </w:numPr>
-      </w:pPr>
-      <w:r>
-        <w:t xml:space="preserve">Click OK to view the map. You should see the map shown in Figure below.</w:t>
-      </w:r>
-    </w:p>
-    <w:p>
-      <w:pPr>
-        <w:pStyle w:val="Compact"/>
-        <w:numPr>
-          <w:numId w:val="1016"/>
           <w:ilvl w:val="1"/>
         </w:numPr>
       </w:pPr>
@@ -1193,7 +1182,7 @@
       <w:r>
         <w:drawing>
           <wp:inline>
-            <wp:extent cx="5440680" cy="2962010"/>
+            <wp:extent cx="5440680" cy="2761816"/>
             <wp:effectExtent b="0" l="0" r="0" t="0"/>
             <wp:docPr descr="Eckert IV Map Projection" id="1" name="Picture"/>
             <a:graphic>
@@ -1214,7 +1203,7 @@
                   <pic:spPr bwMode="auto">
                     <a:xfrm>
                       <a:off x="0" y="0"/>
-                      <a:ext cx="5440680" cy="2962010"/>
+                      <a:ext cx="5440680" cy="2761816"/>
                     </a:xfrm>
                     <a:prstGeom prst="rect">
                       <a:avLst/>
@@ -1255,7 +1244,7 @@
       <w:pPr>
         <w:pStyle w:val="Compact"/>
         <w:numPr>
-          <w:numId w:val="1017"/>
+          <w:numId w:val="1016"/>
           <w:ilvl w:val="0"/>
         </w:numPr>
       </w:pPr>
@@ -1292,7 +1281,7 @@
       <w:pPr>
         <w:pStyle w:val="Compact"/>
         <w:numPr>
-          <w:numId w:val="1018"/>
+          <w:numId w:val="1017"/>
           <w:ilvl w:val="0"/>
         </w:numPr>
       </w:pPr>
@@ -1366,34 +1355,34 @@
       <w:pPr>
         <w:pStyle w:val="Compact"/>
         <w:numPr>
+          <w:numId w:val="1018"/>
+          <w:ilvl w:val="0"/>
+        </w:numPr>
+      </w:pPr>
+      <w:r>
+        <w:t xml:space="preserve">As before use the Measure Tool to measure the distance between Los Angeles and New York City in kilometers.</w:t>
+      </w:r>
+    </w:p>
+    <w:p>
+      <w:r>
+        <w:t xml:space="preserve">If OTF is off, the distance in the unprojected view returns an answer 44.8 meters! If you receive this short distance, enable on-the-fly CRS transformation so the correct distance will be returned.</w:t>
+      </w:r>
+    </w:p>
+    <w:p>
+      <w:pPr>
+        <w:numPr>
           <w:numId w:val="1019"/>
           <w:ilvl w:val="0"/>
         </w:numPr>
       </w:pPr>
       <w:r>
-        <w:t xml:space="preserve">As before use the Measure Tool to measure the distance between Los Angeles and New York City in kilometers.</w:t>
-      </w:r>
-    </w:p>
-    <w:p>
-      <w:r>
-        <w:t xml:space="preserve">If OTF is off, the distance in the unprojected view returns an answer 44.8 meters! If you receive this short distance, enable on-the-fly CRS transformation so the correct distance will be returned.</w:t>
-      </w:r>
-    </w:p>
-    <w:p>
-      <w:pPr>
-        <w:numPr>
-          <w:numId w:val="1020"/>
-          <w:ilvl w:val="0"/>
-        </w:numPr>
-      </w:pPr>
-      <w:r>
         <w:t xml:space="preserve">From the menu bar, select Project | Project Properties.</w:t>
       </w:r>
     </w:p>
     <w:p>
       <w:pPr>
         <w:numPr>
-          <w:numId w:val="1020"/>
+          <w:numId w:val="1019"/>
           <w:ilvl w:val="0"/>
         </w:numPr>
       </w:pPr>
@@ -1404,7 +1393,7 @@
     <w:p>
       <w:pPr>
         <w:numPr>
-          <w:numId w:val="1020"/>
+          <w:numId w:val="1019"/>
           <w:ilvl w:val="0"/>
         </w:numPr>
       </w:pPr>
@@ -1415,7 +1404,7 @@
     <w:p>
       <w:pPr>
         <w:numPr>
-          <w:numId w:val="1020"/>
+          <w:numId w:val="1019"/>
           <w:ilvl w:val="0"/>
         </w:numPr>
       </w:pPr>
@@ -1478,61 +1467,61 @@
     <w:p>
       <w:pPr>
         <w:numPr>
+          <w:numId w:val="1020"/>
+          <w:ilvl w:val="0"/>
+        </w:numPr>
+      </w:pPr>
+      <w:r>
+        <w:t xml:space="preserve">Click OK to view the map.</w:t>
+      </w:r>
+    </w:p>
+    <w:p>
+      <w:pPr>
+        <w:numPr>
+          <w:numId w:val="1020"/>
+          <w:ilvl w:val="0"/>
+        </w:numPr>
+      </w:pPr>
+      <w:r>
+        <w:t xml:space="preserve">You may need to right click on the Lower 48 States them and choose Zoom to Layer Extent.</w:t>
+      </w:r>
+    </w:p>
+    <w:p>
+      <w:pPr>
+        <w:numPr>
+          <w:numId w:val="1020"/>
+          <w:ilvl w:val="0"/>
+        </w:numPr>
+      </w:pPr>
+      <w:r>
+        <w:t xml:space="preserve">Measure the distance between Los Angeles and New York again.</w:t>
+      </w:r>
+    </w:p>
+    <w:p>
+      <w:r>
+        <w:t xml:space="preserve">The measurement will now be virtually the same as the actual distance of 3,962 kilometers. Remember, for this projection in QGIS, coordinates are treated as spherical latitude and longitude. Distance is calculated as if along a great circle arc and so the actual ground distance is preserved. Shape and areal properties, however, are distorted.</w:t>
+      </w:r>
+    </w:p>
+    <w:p>
+      <w:r>
+        <w:t xml:space="preserve">Now we will project the data using the Eckert IV projection. The Eckert IV did a nice job with the whole world, but we will see how it fares with a single mid-latitude country.</w:t>
+      </w:r>
+    </w:p>
+    <w:p>
+      <w:pPr>
+        <w:numPr>
           <w:numId w:val="1021"/>
           <w:ilvl w:val="0"/>
         </w:numPr>
       </w:pPr>
       <w:r>
-        <w:t xml:space="preserve">Click OK to view the map.</w:t>
+        <w:t xml:space="preserve">Open the Project Properties, select the CRS tab, and choose World_Eckert_IV from the recently used coordinate reference systems box.</w:t>
       </w:r>
     </w:p>
     <w:p>
       <w:pPr>
         <w:numPr>
           <w:numId w:val="1021"/>
-          <w:ilvl w:val="0"/>
-        </w:numPr>
-      </w:pPr>
-      <w:r>
-        <w:t xml:space="preserve">You may need to right click on the Lower 48 States them and choose Zoom to Layer Extent.</w:t>
-      </w:r>
-    </w:p>
-    <w:p>
-      <w:pPr>
-        <w:numPr>
-          <w:numId w:val="1021"/>
-          <w:ilvl w:val="0"/>
-        </w:numPr>
-      </w:pPr>
-      <w:r>
-        <w:t xml:space="preserve">Measure the distance between Los Angeles and New York again.</w:t>
-      </w:r>
-    </w:p>
-    <w:p>
-      <w:r>
-        <w:t xml:space="preserve">The measurement will now be virtually the same as the actual distance of 3,962 kilometers. Remember, for this projection in QGIS, coordinates are treated as spherical latitude and longitude. Distance is calculated as if along a great circle arc and so the actual ground distance is preserved. Shape and areal properties, however, are distorted.</w:t>
-      </w:r>
-    </w:p>
-    <w:p>
-      <w:r>
-        <w:t xml:space="preserve">Now we will project the data using the Eckert IV projection. The Eckert IV did a nice job with the whole world, but we’ll see how it fares with a single mid-latitude country.</w:t>
-      </w:r>
-    </w:p>
-    <w:p>
-      <w:pPr>
-        <w:numPr>
-          <w:numId w:val="1022"/>
-          <w:ilvl w:val="0"/>
-        </w:numPr>
-      </w:pPr>
-      <w:r>
-        <w:t xml:space="preserve">Open the Project Properties, select the CRS tab, and choose World_Eckert_IV from the recently used coordinate reference systems box.</w:t>
-      </w:r>
-    </w:p>
-    <w:p>
-      <w:pPr>
-        <w:numPr>
-          <w:numId w:val="1022"/>
           <w:ilvl w:val="0"/>
         </w:numPr>
       </w:pPr>
@@ -1651,7 +1640,7 @@
     <w:p>
       <w:pPr>
         <w:numPr>
-          <w:numId w:val="1023"/>
+          <w:numId w:val="1022"/>
           <w:ilvl w:val="0"/>
         </w:numPr>
       </w:pPr>
@@ -1662,7 +1651,7 @@
     <w:p>
       <w:pPr>
         <w:numPr>
-          <w:numId w:val="1023"/>
+          <w:numId w:val="1022"/>
           <w:ilvl w:val="0"/>
         </w:numPr>
       </w:pPr>
@@ -1724,7 +1713,7 @@
     <w:p>
       <w:pPr>
         <w:numPr>
-          <w:numId w:val="1023"/>
+          <w:numId w:val="1022"/>
           <w:ilvl w:val="0"/>
         </w:numPr>
       </w:pPr>
@@ -1788,7 +1777,7 @@
       <w:pPr>
         <w:pStyle w:val="Compact"/>
         <w:numPr>
-          <w:numId w:val="1024"/>
+          <w:numId w:val="1023"/>
           <w:ilvl w:val="0"/>
         </w:numPr>
       </w:pPr>
@@ -1857,7 +1846,7 @@
       <w:pPr>
         <w:pStyle w:val="Compact"/>
         <w:numPr>
-          <w:numId w:val="1025"/>
+          <w:numId w:val="1024"/>
           <w:ilvl w:val="0"/>
         </w:numPr>
       </w:pPr>
@@ -1876,45 +1865,45 @@
     <w:p>
       <w:pPr>
         <w:numPr>
+          <w:numId w:val="1025"/>
+          <w:ilvl w:val="0"/>
+        </w:numPr>
+      </w:pPr>
+      <w:r>
+        <w:t xml:space="preserve">In the “Name” box, enter USA_Eckert_IV. This will serve as a name of our new Custom CRS.</w:t>
+      </w:r>
+    </w:p>
+    <w:p>
+      <w:pPr>
+        <w:numPr>
+          <w:numId w:val="1025"/>
+          <w:ilvl w:val="0"/>
+        </w:numPr>
+      </w:pPr>
+      <w:r>
+        <w:t xml:space="preserve">Click OK.</w:t>
+      </w:r>
+    </w:p>
+    <w:p>
+      <w:r>
+        <w:t xml:space="preserve">Our custom CRS is now added to QGIS Desktop for us to use. Let’s choose our USA_Eckert_IV projection to see how it projects our map.</w:t>
+      </w:r>
+    </w:p>
+    <w:p>
+      <w:pPr>
+        <w:numPr>
           <w:numId w:val="1026"/>
           <w:ilvl w:val="0"/>
         </w:numPr>
       </w:pPr>
       <w:r>
-        <w:t xml:space="preserve">In the “Name” box, enter USA_Eckert_IV. This will serve as a name of our new Custom CRS.</w:t>
+        <w:t xml:space="preserve">Open the Project Properties, select the CRS tab.</w:t>
       </w:r>
     </w:p>
     <w:p>
       <w:pPr>
         <w:numPr>
           <w:numId w:val="1026"/>
-          <w:ilvl w:val="0"/>
-        </w:numPr>
-      </w:pPr>
-      <w:r>
-        <w:t xml:space="preserve">Click OK.</w:t>
-      </w:r>
-    </w:p>
-    <w:p>
-      <w:r>
-        <w:t xml:space="preserve">Our custom CRS is now added to QGIS Desktop for us to use. Let’s choose our USA_Eckert_IV projection to see how it projects our map.</w:t>
-      </w:r>
-    </w:p>
-    <w:p>
-      <w:pPr>
-        <w:numPr>
-          <w:numId w:val="1027"/>
-          <w:ilvl w:val="0"/>
-        </w:numPr>
-      </w:pPr>
-      <w:r>
-        <w:t xml:space="preserve">Open the Project Properties, select the CRS tab.</w:t>
-      </w:r>
-    </w:p>
-    <w:p>
-      <w:pPr>
-        <w:numPr>
-          <w:numId w:val="1027"/>
           <w:ilvl w:val="0"/>
         </w:numPr>
       </w:pPr>
@@ -1970,7 +1959,7 @@
     <w:p>
       <w:pPr>
         <w:numPr>
-          <w:numId w:val="1027"/>
+          <w:numId w:val="1026"/>
           <w:ilvl w:val="0"/>
         </w:numPr>
       </w:pPr>
@@ -1981,7 +1970,7 @@
     <w:p>
       <w:pPr>
         <w:numPr>
-          <w:numId w:val="1027"/>
+          <w:numId w:val="1026"/>
           <w:ilvl w:val="0"/>
         </w:numPr>
       </w:pPr>
@@ -1992,7 +1981,7 @@
     <w:p>
       <w:pPr>
         <w:numPr>
-          <w:numId w:val="1027"/>
+          <w:numId w:val="1026"/>
           <w:ilvl w:val="0"/>
         </w:numPr>
       </w:pPr>
@@ -2121,7 +2110,7 @@
     <w:p>
       <w:pPr>
         <w:numPr>
-          <w:numId w:val="1028"/>
+          <w:numId w:val="1027"/>
           <w:ilvl w:val="0"/>
         </w:numPr>
       </w:pPr>
@@ -2132,7 +2121,7 @@
     <w:p>
       <w:pPr>
         <w:numPr>
-          <w:numId w:val="1028"/>
+          <w:numId w:val="1027"/>
           <w:ilvl w:val="0"/>
         </w:numPr>
       </w:pPr>
@@ -2256,7 +2245,7 @@
     <w:p>
       <w:pPr>
         <w:numPr>
-          <w:numId w:val="1029"/>
+          <w:numId w:val="1028"/>
           <w:ilvl w:val="0"/>
         </w:numPr>
       </w:pPr>
@@ -2267,7 +2256,7 @@
     <w:p>
       <w:pPr>
         <w:numPr>
-          <w:numId w:val="1029"/>
+          <w:numId w:val="1028"/>
           <w:ilvl w:val="0"/>
         </w:numPr>
       </w:pPr>
@@ -2334,7 +2323,7 @@
     <w:p>
       <w:pPr>
         <w:numPr>
-          <w:numId w:val="1030"/>
+          <w:numId w:val="1029"/>
           <w:ilvl w:val="0"/>
         </w:numPr>
       </w:pPr>
@@ -2345,7 +2334,7 @@
     <w:p>
       <w:pPr>
         <w:numPr>
-          <w:numId w:val="1030"/>
+          <w:numId w:val="1029"/>
           <w:ilvl w:val="0"/>
         </w:numPr>
       </w:pPr>
@@ -2404,7 +2393,7 @@
     <w:p>
       <w:pPr>
         <w:numPr>
-          <w:numId w:val="1030"/>
+          <w:numId w:val="1029"/>
           <w:ilvl w:val="0"/>
         </w:numPr>
       </w:pPr>
@@ -2466,7 +2455,7 @@
     <w:p>
       <w:pPr>
         <w:numPr>
-          <w:numId w:val="1030"/>
+          <w:numId w:val="1029"/>
           <w:ilvl w:val="0"/>
         </w:numPr>
       </w:pPr>
@@ -2477,7 +2466,7 @@
     <w:p>
       <w:pPr>
         <w:numPr>
-          <w:numId w:val="1030"/>
+          <w:numId w:val="1029"/>
           <w:ilvl w:val="0"/>
         </w:numPr>
       </w:pPr>
@@ -2488,7 +2477,7 @@
     <w:p>
       <w:pPr>
         <w:numPr>
-          <w:numId w:val="1030"/>
+          <w:numId w:val="1029"/>
           <w:ilvl w:val="0"/>
         </w:numPr>
       </w:pPr>
@@ -2552,7 +2541,7 @@
       <w:pPr>
         <w:pStyle w:val="Compact"/>
         <w:numPr>
-          <w:numId w:val="1031"/>
+          <w:numId w:val="1030"/>
           <w:ilvl w:val="0"/>
         </w:numPr>
       </w:pPr>
@@ -2597,129 +2586,129 @@
     <w:p>
       <w:pPr>
         <w:numPr>
+          <w:numId w:val="1031"/>
+          <w:ilvl w:val="0"/>
+        </w:numPr>
+      </w:pPr>
+      <w:r>
+        <w:t xml:space="preserve">False easting (x_0) - in QGIS, the x-coordinate value for the x-origin. For example, if the central meridian for your projected map is -96.00, and the false easting is set to 0.00, then all locations along that meridian are assigned a value of 0.00. All locations to the west of the central meridian (x-origin) are assigned a negative value, and all locations to the east of the central meridian are assigned a positive value, as in a typical Cartesian plane.</w:t>
+      </w:r>
+    </w:p>
+    <w:p>
+      <w:pPr>
+        <w:numPr>
+          <w:numId w:val="1031"/>
+          <w:ilvl w:val="0"/>
+        </w:numPr>
+      </w:pPr>
+      <w:r>
+        <w:t xml:space="preserve">False northing (y_0) - in QGIS, the y-coordinate value for the y-origin. For example, if the reference latitude for a conic projection is 37.00, then all locations along that parallel are assigned a value of 0.00. All locations to the south of the reference latitude (y-origin) are assigned a negative value, and all locations to the north of the reference latitude are assigned a positive value, as in a typical Cartesian plane.</w:t>
+      </w:r>
+    </w:p>
+    <w:p>
+      <w:pPr>
+        <w:numPr>
+          <w:numId w:val="1031"/>
+          <w:ilvl w:val="0"/>
+        </w:numPr>
+      </w:pPr>
+      <w:r>
+        <w:t xml:space="preserve">Central meridian (lon_0) - the longitude on which a map is centered (x-origin).</w:t>
+      </w:r>
+    </w:p>
+    <w:p>
+      <w:pPr>
+        <w:numPr>
+          <w:numId w:val="1031"/>
+          <w:ilvl w:val="0"/>
+        </w:numPr>
+      </w:pPr>
+      <w:r>
+        <w:t xml:space="preserve">Standard parallel(s) (lat_1, lat_2) - the latitude on which a map is centered (sometimes the y-origin), or for conic projections, the parallels along which the cone touches the earth.</w:t>
+      </w:r>
+    </w:p>
+    <w:p>
+      <w:pPr>
+        <w:numPr>
+          <w:numId w:val="1031"/>
+          <w:ilvl w:val="0"/>
+        </w:numPr>
+      </w:pPr>
+      <w:r>
+        <w:t xml:space="preserve">Latitude of Origin (lat_0) - the latitude on which a map is centered (y-origin).</w:t>
+      </w:r>
+    </w:p>
+    <w:p>
+      <w:r>
+        <w:t xml:space="preserve">For now, we will leave the default settings for the central meridian, latitude of origin, standard parallels, and false easting and northing. In setting map projections, the choice of spheroid, or reference ellipsoid, is also an important consideration. In this example, the spheroid is currently set to GRS_1980.</w:t>
+      </w:r>
+    </w:p>
+    <w:p>
+      <w:pPr>
+        <w:pStyle w:val="Compact"/>
+        <w:numPr>
           <w:numId w:val="1032"/>
           <w:ilvl w:val="0"/>
         </w:numPr>
       </w:pPr>
       <w:r>
-        <w:t xml:space="preserve">False easting (x_0) - in QGIS, the x-coordinate value for the x-origin. For example, if the central meridian for your projected map is -96.00, and the false easting is set to 0.00, then all locations along that meridian are assigned a value of 0.00. All locations to the west of the central meridian (x-origin) are assigned a negative value, and all locations to the east of the central meridian are assigned a positive value, as in a typical Cartesian plane.</w:t>
-      </w:r>
-    </w:p>
-    <w:p>
-      <w:pPr>
-        <w:numPr>
-          <w:numId w:val="1032"/>
-          <w:ilvl w:val="0"/>
-        </w:numPr>
-      </w:pPr>
-      <w:r>
-        <w:t xml:space="preserve">False northing (y_0) - in QGIS, the y-coordinate value for the y-origin. For example, if the reference latitude for a conic projection is 37.00, then all locations along that parallel are assigned a value of 0.00. All locations to the south of the reference latitude (y-origin) are assigned a negative value, and all locations to the north of the reference latitude are assigned a positive value, as in a typical Cartesian plane.</w:t>
-      </w:r>
-    </w:p>
-    <w:p>
-      <w:pPr>
-        <w:numPr>
-          <w:numId w:val="1032"/>
-          <w:ilvl w:val="0"/>
-        </w:numPr>
-      </w:pPr>
-      <w:r>
-        <w:t xml:space="preserve">Central meridian (lon_0) - the longitude on which a map is centered (x-origin).</w:t>
-      </w:r>
-    </w:p>
-    <w:p>
-      <w:pPr>
-        <w:numPr>
-          <w:numId w:val="1032"/>
-          <w:ilvl w:val="0"/>
-        </w:numPr>
-      </w:pPr>
-      <w:r>
-        <w:t xml:space="preserve">Standard parallel(s) (lat_1, lat_2) - the latitude on which a map is centered (sometimes the y-origin), or for conic projections, the parallels along which the cone touches the earth.</w:t>
-      </w:r>
-    </w:p>
-    <w:p>
-      <w:pPr>
-        <w:numPr>
-          <w:numId w:val="1032"/>
-          <w:ilvl w:val="0"/>
-        </w:numPr>
-      </w:pPr>
-      <w:r>
-        <w:t xml:space="preserve">Latitude of Origin (lat_0) - the latitude on which a map is centered (y-origin).</w:t>
-      </w:r>
-    </w:p>
-    <w:p>
-      <w:r>
-        <w:t xml:space="preserve">For now, we’ll leave the default settings for the central meridian, latitude of origin, standard parallels, and false easting and northing. In setting map projections, the choice of spheroid, or reference ellipsoid, is also an important consideration. In this example, the spheroid is currently set to GRS_1980.</w:t>
+        <w:t xml:space="preserve">Spheroid (ellps) - a model of the earth’s shape used in transforming a projection. The reference spheroid, or ellipsoid, is generated by choosing the lengths of the major and minor axes that best fit those of the real earth. Many such models are appropriate for different locations on the earth.</w:t>
+      </w:r>
+    </w:p>
+    <w:p>
+      <w:r>
+        <w:t xml:space="preserve">Closely related to the concept of the spheroid is the concept of the datum. The North American Datum of 1927 (NAD27) uses the Clarke 1866 reference ellipsoid, whereas the North American Datum of 1983 (NAD83) uses the Geodetic Reference System (GRS) 1980 reference ellipsoid.</w:t>
+      </w:r>
+    </w:p>
+    <w:p>
+      <w:pPr>
+        <w:numPr>
+          <w:numId w:val="1033"/>
+          <w:ilvl w:val="0"/>
+        </w:numPr>
+      </w:pPr>
+      <w:r>
+        <w:t xml:space="preserve">Datum (datum) - selecting and orienting a specific spheroid to use for a location.</w:t>
+      </w:r>
+    </w:p>
+    <w:p>
+      <w:pPr>
+        <w:numPr>
+          <w:numId w:val="1033"/>
+          <w:ilvl w:val="0"/>
+        </w:numPr>
+      </w:pPr>
+      <w:r>
+        <w:t xml:space="preserve">Coordinate Units (units). Coordinate Units are used to define distances when setting x and y coordinates.</w:t>
+      </w:r>
+    </w:p>
+    <w:p>
+      <w:r>
+        <w:t xml:space="preserve">Now let’s see the effect of the 0.00 settings for the false easting and northing. The x-origin is approximately -95.85 and the y-origin is approximately 37.16.</w:t>
+      </w:r>
+    </w:p>
+    <w:p>
+      <w:r>
+        <w:t xml:space="preserve">You may have noticed that GIS layers (aka. “themes”) in the Layers panel have a box with an X in it. Layers can be turned off and on by unchecking and checking that box.</w:t>
       </w:r>
     </w:p>
     <w:p>
       <w:pPr>
         <w:pStyle w:val="Compact"/>
         <w:numPr>
-          <w:numId w:val="1033"/>
-          <w:ilvl w:val="0"/>
-        </w:numPr>
-      </w:pPr>
-      <w:r>
-        <w:t xml:space="preserve">Spheroid (ellps) - a model of the earth’s shape used in transforming a projection. The reference spheroid, or ellipsoid, is generated by choosing the lengths of the major and minor axes that best fit those of the real earth. Many such models are appropriate for different locations on the earth.</w:t>
-      </w:r>
-    </w:p>
-    <w:p>
-      <w:r>
-        <w:t xml:space="preserve">Closely related to the concept of the spheroid is the concept of the datum. The North American Datum of 1927 (NAD27) uses the Clarke 1866 reference ellipsoid, whereas the North American Datum of 1983 (NAD83) uses the Geodetic Reference System (GRS) 1980 reference ellipsoid.</w:t>
-      </w:r>
-    </w:p>
-    <w:p>
-      <w:pPr>
-        <w:numPr>
           <w:numId w:val="1034"/>
           <w:ilvl w:val="0"/>
         </w:numPr>
       </w:pPr>
       <w:r>
-        <w:t xml:space="preserve">Datum (datum) - selecting and orienting a specific spheroid to use for a location.</w:t>
-      </w:r>
-    </w:p>
-    <w:p>
-      <w:pPr>
+        <w:t xml:space="preserve">In the Layers panel, turn off the Circle layer by clicking the X, to see southeastern Kansas, the location where the x and y origins intersect.</w:t>
+      </w:r>
+    </w:p>
+    <w:p>
+      <w:pPr>
+        <w:pStyle w:val="Compact"/>
         <w:numPr>
           <w:numId w:val="1034"/>
-          <w:ilvl w:val="0"/>
-        </w:numPr>
-      </w:pPr>
-      <w:r>
-        <w:t xml:space="preserve">Coordinate Units (units). Coordinate Units are used to define distances when setting x and y coordinates.</w:t>
-      </w:r>
-    </w:p>
-    <w:p>
-      <w:r>
-        <w:t xml:space="preserve">Now let’s see the effect of the 0.00 settings for the false easting and northing. The x-origin is approximately -95.85 and the y-origin is approximately 37.16.</w:t>
-      </w:r>
-    </w:p>
-    <w:p>
-      <w:r>
-        <w:t xml:space="preserve">You may have noticed that GIS layers (aka. “themes”) in the Layers panel have a box with an X in it. Layers can be turned off and on by unchecking and checking that box.</w:t>
-      </w:r>
-    </w:p>
-    <w:p>
-      <w:pPr>
-        <w:pStyle w:val="Compact"/>
-        <w:numPr>
-          <w:numId w:val="1035"/>
-          <w:ilvl w:val="0"/>
-        </w:numPr>
-      </w:pPr>
-      <w:r>
-        <w:t xml:space="preserve">In the Layers panel, turn off the Circle layer by clicking the X, to see southeastern Kansas, the location where the x and y origins intersect.</w:t>
-      </w:r>
-    </w:p>
-    <w:p>
-      <w:pPr>
-        <w:pStyle w:val="Compact"/>
-        <w:numPr>
-          <w:numId w:val="1035"/>
           <w:ilvl w:val="0"/>
         </w:numPr>
       </w:pPr>
@@ -2843,7 +2832,7 @@
     </w:p>
     <w:p>
       <w:r>
-        <w:t xml:space="preserve">The conic projections function quite well for mapping the larger states in the U.S. In terms of thematic mapping, it is important that maps at this scale are equal-area. Any other properties important to the particular map should also be considered when selecting a proper projection. We will now examine projections and grid systems for large scale maps, such as for small states, counties, or local regions.</w:t>
+        <w:t xml:space="preserve">The conic projections function quite well for mapping the larger states in the U.S. In terms of thematic mapping, it is important that maps at this scale are equal-area. Any other properties important to the particular map should also be considered when selecting a proper projection. We will now examine projections and grid systems for large-scale maps, such as for small states, counties, or local regions.</w:t>
       </w:r>
     </w:p>
     <w:p>
@@ -2885,7 +2874,7 @@
       <w:pPr>
         <w:pStyle w:val="Compact"/>
         <w:numPr>
-          <w:numId w:val="1036"/>
+          <w:numId w:val="1035"/>
           <w:ilvl w:val="0"/>
         </w:numPr>
       </w:pPr>
@@ -2949,61 +2938,61 @@
       <w:pPr>
         <w:pStyle w:val="Compact"/>
         <w:numPr>
+          <w:numId w:val="1036"/>
+          <w:ilvl w:val="0"/>
+        </w:numPr>
+      </w:pPr>
+      <w:r>
+        <w:t xml:space="preserve">Open the Project Properties then click on CRS tab.</w:t>
+      </w:r>
+    </w:p>
+    <w:p>
+      <w:r>
+        <w:t xml:space="preserve">Note that the projection selected is WGS 84. This is selected because the Vermont shapefile is the only layer, is projected in the WGS 84 coordinate system, and first added layer in the map, so QGIS sets the project’s coordinate system to match. Also note that on the fly CRS transformation is not enabled, therefore, we are seeing Vermont in an unprojected state.</w:t>
+      </w:r>
+    </w:p>
+    <w:p>
+      <w:r>
+        <w:t xml:space="preserve">To make the map of Vermont in SPCS, we have two options:</w:t>
+      </w:r>
+    </w:p>
+    <w:p>
+      <w:pPr>
+        <w:numPr>
           <w:numId w:val="1037"/>
           <w:ilvl w:val="0"/>
         </w:numPr>
       </w:pPr>
       <w:r>
-        <w:t xml:space="preserve">Open the Project Properties then click on CRS tab.</w:t>
-      </w:r>
-    </w:p>
-    <w:p>
-      <w:r>
-        <w:t xml:space="preserve">Note that the projection selected is WGS 84. This is selected because the Vermont shapefile is the only layer, is projected in the WGS 84 coordinate system, and first added layer in the map, so QGIS sets the project’s coordinate system to match. Also note that on the fly CRS transformation is not enabled, therefore, we are seeing Vermont in an unprojected state.</w:t>
-      </w:r>
-    </w:p>
-    <w:p>
-      <w:r>
-        <w:t xml:space="preserve">To make the map of Vermont in SPCS, we have two options:</w:t>
-      </w:r>
-    </w:p>
-    <w:p>
-      <w:pPr>
+        <w:t xml:space="preserve">Enable 'on the fly' CRS transformation, and select NAD27 / Vermont coordinate system, EPSG: 32045.</w:t>
+      </w:r>
+    </w:p>
+    <w:p>
+      <w:pPr>
+        <w:numPr>
+          <w:numId w:val="1037"/>
+          <w:ilvl w:val="0"/>
+        </w:numPr>
+      </w:pPr>
+      <w:r>
+        <w:t xml:space="preserve">Project the Vermont shapefile in to NAD27 / Vermont and set the Project’s coordinate system to match.</w:t>
+      </w:r>
+    </w:p>
+    <w:p>
+      <w:r>
+        <w:t xml:space="preserve">Enabling on the fly CRS transformation will allow us to work with data that are in different map projections in the same QGIS Project. However, sometimes it is best to project the data in to the coordinate system we wish to map at, since it will have the advantages of not requiring QGIS to calculate the transformation on the fly, and analysis operations will be more predictable and accurate.</w:t>
+      </w:r>
+    </w:p>
+    <w:p>
+      <w:r>
+        <w:t xml:space="preserve">So, let us project the Vermont shapefile in to the NAD27 / Vermont coordinate system and set the Project coordinate system to match.</w:t>
+      </w:r>
+    </w:p>
+    <w:p>
+      <w:pPr>
+        <w:pStyle w:val="Compact"/>
         <w:numPr>
           <w:numId w:val="1038"/>
-          <w:ilvl w:val="0"/>
-        </w:numPr>
-      </w:pPr>
-      <w:r>
-        <w:t xml:space="preserve">Enable 'on the fly' CRS transformation, and select NAD27 / Vermont coordinate system, EPSG: 32045.</w:t>
-      </w:r>
-    </w:p>
-    <w:p>
-      <w:pPr>
-        <w:numPr>
-          <w:numId w:val="1038"/>
-          <w:ilvl w:val="0"/>
-        </w:numPr>
-      </w:pPr>
-      <w:r>
-        <w:t xml:space="preserve">Project the Vermont shapefile in to NAD27 / Vermont and set the Project’s coordinate system to match.</w:t>
-      </w:r>
-    </w:p>
-    <w:p>
-      <w:r>
-        <w:t xml:space="preserve">Enabling on the fly CRS transformation will allow us to work with data that are in different map projections in the same QGIS Project. However, sometimes it is best to project the data in to the coordinate system we wish to map at, since it will have the advantages of not requiring QGIS to calculate the transformation on the fly, and analysis operations will be more predictable and accurate.</w:t>
-      </w:r>
-    </w:p>
-    <w:p>
-      <w:r>
-        <w:t xml:space="preserve">So, let us project the Vermont shapefile in to the NAD27 / Vermont coordinate system and set the Project coordinate system to match.</w:t>
-      </w:r>
-    </w:p>
-    <w:p>
-      <w:pPr>
-        <w:pStyle w:val="Compact"/>
-        <w:numPr>
-          <w:numId w:val="1039"/>
           <w:ilvl w:val="0"/>
         </w:numPr>
       </w:pPr>
@@ -3066,18 +3055,18 @@
     <w:p>
       <w:pPr>
         <w:numPr>
+          <w:numId w:val="1039"/>
+          <w:ilvl w:val="0"/>
+        </w:numPr>
+      </w:pPr>
+      <w:r>
+        <w:t xml:space="preserve">Set the following options to project the Vermont layer, save it to a new shapefile, and add it to the map (Figure below shows correct options).</w:t>
+      </w:r>
+    </w:p>
+    <w:p>
+      <w:pPr>
+        <w:numPr>
           <w:numId w:val="1040"/>
-          <w:ilvl w:val="0"/>
-        </w:numPr>
-      </w:pPr>
-      <w:r>
-        <w:t xml:space="preserve">Set the following options to project the Vermont layer, save it to a new shapefile, and add it to the map (Figure below shows correct options).</w:t>
-      </w:r>
-    </w:p>
-    <w:p>
-      <w:pPr>
-        <w:numPr>
-          <w:numId w:val="1041"/>
           <w:ilvl w:val="1"/>
         </w:numPr>
       </w:pPr>
@@ -3088,7 +3077,7 @@
     <w:p>
       <w:pPr>
         <w:numPr>
-          <w:numId w:val="1041"/>
+          <w:numId w:val="1040"/>
           <w:ilvl w:val="1"/>
         </w:numPr>
       </w:pPr>
@@ -3099,7 +3088,7 @@
     <w:p>
       <w:pPr>
         <w:numPr>
-          <w:numId w:val="1041"/>
+          <w:numId w:val="1040"/>
           <w:ilvl w:val="1"/>
         </w:numPr>
       </w:pPr>
@@ -3119,7 +3108,7 @@
     <w:p>
       <w:pPr>
         <w:numPr>
-          <w:numId w:val="1041"/>
+          <w:numId w:val="1040"/>
           <w:ilvl w:val="1"/>
         </w:numPr>
       </w:pPr>
@@ -3181,7 +3170,7 @@
     <w:p>
       <w:pPr>
         <w:numPr>
-          <w:numId w:val="1041"/>
+          <w:numId w:val="1040"/>
           <w:ilvl w:val="1"/>
         </w:numPr>
       </w:pPr>
@@ -3245,7 +3234,7 @@
       <w:pPr>
         <w:pStyle w:val="Compact"/>
         <w:numPr>
-          <w:numId w:val="1042"/>
+          <w:numId w:val="1041"/>
           <w:ilvl w:val="0"/>
         </w:numPr>
       </w:pPr>
@@ -3314,39 +3303,39 @@
       <w:pPr>
         <w:pStyle w:val="Compact"/>
         <w:numPr>
+          <w:numId w:val="1042"/>
+          <w:ilvl w:val="0"/>
+        </w:numPr>
+      </w:pPr>
+      <w:r>
+        <w:t xml:space="preserve">Open the Project Properties, select the CRS tab.</w:t>
+      </w:r>
+    </w:p>
+    <w:p>
+      <w:r>
+        <w:t xml:space="preserve">Notice that on the fly CRS transformation is enabled (remember, it was not enabled before) and WGS 84 is the project's current CRS. This happened because QGIS realized that layers in the project had different CRS. With on the fly CRS transformation enabled, the two Vermont layers still display on top of each other. If on the fly CRS transformation was not enabled, the two Vermont layers would not display on top of each other or, even, on the same map at all! If you wish to modify the behavior of QGIS and its automatic management of on the fly CRS transformations, you can set the behavior options by clicking Settings | Options | CRS tab from the main QGIS menu bar.</w:t>
+      </w:r>
+    </w:p>
+    <w:p>
+      <w:r>
+        <w:t xml:space="preserve">Let us now change the project CRS to match our SPCS Vermont shapefile. First, we will set the style of the SPCS Vermont to match the WGS 84 Vermont.</w:t>
+      </w:r>
+    </w:p>
+    <w:p>
+      <w:pPr>
+        <w:numPr>
           <w:numId w:val="1043"/>
           <w:ilvl w:val="0"/>
         </w:numPr>
       </w:pPr>
       <w:r>
-        <w:t xml:space="preserve">Open the Project Properties, select the CRS tab.</w:t>
-      </w:r>
-    </w:p>
-    <w:p>
-      <w:r>
-        <w:t xml:space="preserve">Notice that on the fly CRS transformation is enabled (remember, it was not enabled before) and WGS 84 is the project's current CRS. This happened because QGIS realized that layers in the project had different CRS. With on the fly CRS transformation enabled, the two Vermont layers still display on top of each other. If on the fly CRS transformation was not enabled, the two Vermont layers would not display on top of each other or, even, on the same map at all! If you wish to modify the behavior of QGIS and its automatic management of on the fly CRS transformations, you can set the behavior options by clicking Settings | Options | CRS tab from the main QGIS menu bar.</w:t>
-      </w:r>
-    </w:p>
-    <w:p>
-      <w:r>
-        <w:t xml:space="preserve">Let us now change the project CRS to match our SPCS Vermont shapefile. First, we will set the style of the SPCS Vermont to match the WGS 84 Vermont.</w:t>
-      </w:r>
-    </w:p>
-    <w:p>
-      <w:pPr>
-        <w:numPr>
-          <w:numId w:val="1044"/>
-          <w:ilvl w:val="0"/>
-        </w:numPr>
-      </w:pPr>
-      <w:r>
         <w:t xml:space="preserve">Click OK to close the Project Properties.</w:t>
       </w:r>
     </w:p>
     <w:p>
       <w:pPr>
         <w:numPr>
-          <w:numId w:val="1044"/>
+          <w:numId w:val="1043"/>
           <w:ilvl w:val="0"/>
         </w:numPr>
       </w:pPr>
@@ -3357,7 +3346,7 @@
     <w:p>
       <w:pPr>
         <w:numPr>
-          <w:numId w:val="1044"/>
+          <w:numId w:val="1043"/>
           <w:ilvl w:val="0"/>
         </w:numPr>
       </w:pPr>
@@ -3368,7 +3357,7 @@
     <w:p>
       <w:pPr>
         <w:numPr>
-          <w:numId w:val="1044"/>
+          <w:numId w:val="1043"/>
           <w:ilvl w:val="0"/>
         </w:numPr>
       </w:pPr>
@@ -3437,7 +3426,7 @@
       <w:pPr>
         <w:pStyle w:val="Compact"/>
         <w:numPr>
-          <w:numId w:val="1045"/>
+          <w:numId w:val="1044"/>
           <w:ilvl w:val="0"/>
         </w:numPr>
       </w:pPr>
@@ -3506,34 +3495,34 @@
       <w:pPr>
         <w:pStyle w:val="Compact"/>
         <w:numPr>
+          <w:numId w:val="1045"/>
+          <w:ilvl w:val="0"/>
+        </w:numPr>
+      </w:pPr>
+      <w:r>
+        <w:t xml:space="preserve">Click OK to close the Project Properties.</w:t>
+      </w:r>
+    </w:p>
+    <w:p>
+      <w:r>
+        <w:t xml:space="preserve">GIS layers can be removed from the Layers panel (and map window) as easily as they were added. For example, we do not need the original Vermont layer. We can just work with the version of Vermont in SPCS. To remove a layer simply right click on it within the Layers panel and choose Remove from the context menu. A confirmation dialog will appear. Click the OK button to confirm the removal of the layer.</w:t>
+      </w:r>
+    </w:p>
+    <w:p>
+      <w:pPr>
+        <w:pStyle w:val="Compact"/>
+        <w:numPr>
           <w:numId w:val="1046"/>
           <w:ilvl w:val="0"/>
         </w:numPr>
       </w:pPr>
       <w:r>
-        <w:t xml:space="preserve">Click OK to close the Project Properties.</w:t>
-      </w:r>
-    </w:p>
-    <w:p>
-      <w:r>
-        <w:t xml:space="preserve">GIS layers can be removed from the Layers panel (and map window) as easily as they were added. For example, we don’t need the original Vermont layer. We can just work with the version of Vermont in SPCS. To remove a layer simply right click on it within the Layers panel and choose Remove from the context menu. A confirmation dialog will appear. Click the OK button to confirm the removal of the layer.</w:t>
-      </w:r>
-    </w:p>
-    <w:p>
-      <w:pPr>
-        <w:pStyle w:val="Compact"/>
-        <w:numPr>
-          <w:numId w:val="1047"/>
-          <w:ilvl w:val="0"/>
-        </w:numPr>
-      </w:pPr>
-      <w:r>
         <w:t xml:space="preserve">Remove Vermont from the Layers panel (not Vermont_SPCS!).</w:t>
       </w:r>
     </w:p>
     <w:p>
       <w:r>
-        <w:t xml:space="preserve">Scroll around the state and notice the changing coordinates. If you have a USGS topographic map of any part of Vermont, based on NAD27, the coordinates displayed here will match the SPCS coordinates shown on the hardcopy map. ### Task 5 - Exploring the Universal Transverse Mercator (UTM) Coordinate System</w:t>
+        <w:t xml:space="preserve">Scroll around the state and notice the changing coordinates. If you have a USGS topographic map of any part of Vermont, based on NAD27, the coordinates displayed here will match the UTM coordinates shown on the hardcopy map. ### Task 5 - Exploring the Universal Transverse Mercator (UTM) Coordinate System</w:t>
       </w:r>
     </w:p>
     <w:p>
@@ -3597,7 +3586,7 @@
       <w:pPr>
         <w:pStyle w:val="Compact"/>
         <w:numPr>
-          <w:numId w:val="1048"/>
+          <w:numId w:val="1047"/>
           <w:ilvl w:val="0"/>
         </w:numPr>
       </w:pPr>
@@ -3609,7 +3598,7 @@
       <w:pPr>
         <w:pStyle w:val="Compact"/>
         <w:numPr>
-          <w:numId w:val="1048"/>
+          <w:numId w:val="1047"/>
           <w:ilvl w:val="0"/>
         </w:numPr>
       </w:pPr>
@@ -3621,7 +3610,7 @@
       <w:pPr>
         <w:pStyle w:val="Compact"/>
         <w:numPr>
-          <w:numId w:val="1048"/>
+          <w:numId w:val="1047"/>
           <w:ilvl w:val="0"/>
         </w:numPr>
       </w:pPr>
@@ -3633,7 +3622,7 @@
       <w:pPr>
         <w:pStyle w:val="Compact"/>
         <w:numPr>
-          <w:numId w:val="1048"/>
+          <w:numId w:val="1047"/>
           <w:ilvl w:val="0"/>
         </w:numPr>
       </w:pPr>
@@ -3645,7 +3634,7 @@
       <w:pPr>
         <w:pStyle w:val="Compact"/>
         <w:numPr>
-          <w:numId w:val="1048"/>
+          <w:numId w:val="1047"/>
           <w:ilvl w:val="0"/>
         </w:numPr>
       </w:pPr>
@@ -3657,7 +3646,7 @@
       <w:pPr>
         <w:pStyle w:val="Compact"/>
         <w:numPr>
-          <w:numId w:val="1048"/>
+          <w:numId w:val="1047"/>
           <w:ilvl w:val="0"/>
         </w:numPr>
       </w:pPr>
@@ -3696,7 +3685,7 @@
       <w:bookmarkStart w:id="65" w:name="conclusion"/>
       <w:bookmarkEnd w:id="65"/>
       <w:r>
-        <w:t xml:space="preserve">5. Conclusion</w:t>
+        <w:t xml:space="preserve">3. Conclusion</w:t>
       </w:r>
     </w:p>
     <w:p>
@@ -3716,13 +3705,13 @@
       <w:bookmarkStart w:id="66" w:name="discussion-questions"/>
       <w:bookmarkEnd w:id="66"/>
       <w:r>
-        <w:t xml:space="preserve">6. Discussion Questions</w:t>
-      </w:r>
-    </w:p>
-    <w:p>
-      <w:pPr>
-        <w:numPr>
-          <w:numId w:val="1049"/>
+        <w:t xml:space="preserve">4. Discussion Questions</w:t>
+      </w:r>
+    </w:p>
+    <w:p>
+      <w:pPr>
+        <w:numPr>
+          <w:numId w:val="1048"/>
           <w:ilvl w:val="0"/>
         </w:numPr>
       </w:pPr>
@@ -3733,7 +3722,7 @@
     <w:p>
       <w:pPr>
         <w:numPr>
-          <w:numId w:val="1049"/>
+          <w:numId w:val="1048"/>
           <w:ilvl w:val="0"/>
         </w:numPr>
       </w:pPr>
@@ -3744,7 +3733,7 @@
     <w:p>
       <w:pPr>
         <w:numPr>
-          <w:numId w:val="1049"/>
+          <w:numId w:val="1048"/>
           <w:ilvl w:val="0"/>
         </w:numPr>
       </w:pPr>
@@ -3845,7 +3834,7 @@
     </w:lvl>
   </w:abstractNum>
   <w:abstractNum w:abstractNumId="990">
-    <w:nsid w:val="504533fa"/>
+    <w:nsid w:val="abeadda1"/>
     <w:multiLevelType w:val="multilevel"/>
     <w:lvl w:ilvl="0">
       <w:numFmt w:val="bullet"/>
@@ -3926,7 +3915,7 @@
     </w:lvl>
   </w:abstractNum>
   <w:abstractNum w:abstractNumId="991">
-    <w:nsid w:val="b3d2ece1"/>
+    <w:nsid w:val="3d415aac"/>
     <w:multiLevelType w:val="multilevel"/>
     <w:lvl w:ilvl="0">
       <w:numFmt w:val="bullet"/>
@@ -4007,7 +3996,7 @@
     </w:lvl>
   </w:abstractNum>
   <w:abstractNum w:abstractNumId="99411">
-    <w:nsid w:val="9e88bc2b"/>
+    <w:nsid w:val="dfa7b431"/>
     <w:multiLevelType w:val="multilevel"/>
     <w:lvl w:ilvl="0">
       <w:start w:val="1"/>
@@ -4095,7 +4084,7 @@
     </w:lvl>
   </w:abstractNum>
   <w:abstractNum w:abstractNumId="99414">
-    <w:nsid w:val="62239815"/>
+    <w:nsid w:val="fb53ecf4"/>
     <w:multiLevelType w:val="multilevel"/>
     <w:lvl w:ilvl="0">
       <w:start w:val="4"/>
@@ -4183,7 +4172,7 @@
     </w:lvl>
   </w:abstractNum>
   <w:abstractNum w:abstractNumId="99416">
-    <w:nsid w:val="1a9eaa39"/>
+    <w:nsid w:val="d2f0c2ff"/>
     <w:multiLevelType w:val="multilevel"/>
     <w:lvl w:ilvl="0">
       <w:start w:val="6"/>
@@ -4271,7 +4260,7 @@
     </w:lvl>
   </w:abstractNum>
   <w:abstractNum w:abstractNumId="99417">
-    <w:nsid w:val="3fdc3053"/>
+    <w:nsid w:val="7bee08a6"/>
     <w:multiLevelType w:val="multilevel"/>
     <w:lvl w:ilvl="0">
       <w:start w:val="7"/>
@@ -4358,8 +4347,1328 @@
       </w:pPr>
     </w:lvl>
   </w:abstractNum>
+  <w:abstractNum w:abstractNumId="99418">
+    <w:nsid w:val="7b684a63"/>
+    <w:multiLevelType w:val="multilevel"/>
+    <w:lvl w:ilvl="0">
+      <w:start w:val="8"/>
+      <w:numFmt w:val="decimal"/>
+      <w:lvlText w:val="%1."/>
+      <w:lvlJc w:val="left"/>
+      <w:pPr>
+        <w:tabs>
+          <w:tab w:val="num" w:pos="0"/>
+        </w:tabs>
+        <w:ind w:left="480" w:hanging="480"/>
+      </w:pPr>
+    </w:lvl>
+    <w:lvl w:ilvl="1">
+      <w:start w:val="8"/>
+      <w:numFmt w:val="decimal"/>
+      <w:lvlText w:val="%2."/>
+      <w:lvlJc w:val="left"/>
+      <w:pPr>
+        <w:tabs>
+          <w:tab w:val="num" w:pos="720"/>
+        </w:tabs>
+        <w:ind w:left="1200" w:hanging="480"/>
+      </w:pPr>
+    </w:lvl>
+    <w:lvl w:ilvl="2">
+      <w:start w:val="8"/>
+      <w:numFmt w:val="decimal"/>
+      <w:lvlText w:val="%3."/>
+      <w:lvlJc w:val="left"/>
+      <w:pPr>
+        <w:tabs>
+          <w:tab w:val="num" w:pos="1440"/>
+        </w:tabs>
+        <w:ind w:left="1920" w:hanging="480"/>
+      </w:pPr>
+    </w:lvl>
+    <w:lvl w:ilvl="3">
+      <w:start w:val="8"/>
+      <w:numFmt w:val="decimal"/>
+      <w:lvlText w:val="%4."/>
+      <w:lvlJc w:val="left"/>
+      <w:pPr>
+        <w:tabs>
+          <w:tab w:val="num" w:pos="2160"/>
+        </w:tabs>
+        <w:ind w:left="2640" w:hanging="480"/>
+      </w:pPr>
+    </w:lvl>
+    <w:lvl w:ilvl="4">
+      <w:start w:val="8"/>
+      <w:numFmt w:val="decimal"/>
+      <w:lvlText w:val="%5."/>
+      <w:lvlJc w:val="left"/>
+      <w:pPr>
+        <w:tabs>
+          <w:tab w:val="num" w:pos="2880"/>
+        </w:tabs>
+        <w:ind w:left="3360" w:hanging="480"/>
+      </w:pPr>
+    </w:lvl>
+    <w:lvl w:ilvl="5">
+      <w:start w:val="8"/>
+      <w:numFmt w:val="decimal"/>
+      <w:lvlText w:val="%6."/>
+      <w:lvlJc w:val="left"/>
+      <w:pPr>
+        <w:tabs>
+          <w:tab w:val="num" w:pos="3600"/>
+        </w:tabs>
+        <w:ind w:left="4080" w:hanging="480"/>
+      </w:pPr>
+    </w:lvl>
+    <w:lvl w:ilvl="6">
+      <w:start w:val="8"/>
+      <w:numFmt w:val="decimal"/>
+      <w:lvlText w:val="%7."/>
+      <w:lvlJc w:val="left"/>
+      <w:pPr>
+        <w:tabs>
+          <w:tab w:val="num" w:pos="4320"/>
+        </w:tabs>
+        <w:ind w:left="4800" w:hanging="480"/>
+      </w:pPr>
+    </w:lvl>
+  </w:abstractNum>
+  <w:abstractNum w:abstractNumId="994110">
+    <w:nsid w:val="31039578"/>
+    <w:multiLevelType w:val="multilevel"/>
+    <w:lvl w:ilvl="0">
+      <w:start w:val="10"/>
+      <w:numFmt w:val="decimal"/>
+      <w:lvlText w:val="%1."/>
+      <w:lvlJc w:val="left"/>
+      <w:pPr>
+        <w:tabs>
+          <w:tab w:val="num" w:pos="0"/>
+        </w:tabs>
+        <w:ind w:left="480" w:hanging="480"/>
+      </w:pPr>
+    </w:lvl>
+    <w:lvl w:ilvl="1">
+      <w:start w:val="10"/>
+      <w:numFmt w:val="decimal"/>
+      <w:lvlText w:val="%2."/>
+      <w:lvlJc w:val="left"/>
+      <w:pPr>
+        <w:tabs>
+          <w:tab w:val="num" w:pos="720"/>
+        </w:tabs>
+        <w:ind w:left="1200" w:hanging="480"/>
+      </w:pPr>
+    </w:lvl>
+    <w:lvl w:ilvl="2">
+      <w:start w:val="10"/>
+      <w:numFmt w:val="decimal"/>
+      <w:lvlText w:val="%3."/>
+      <w:lvlJc w:val="left"/>
+      <w:pPr>
+        <w:tabs>
+          <w:tab w:val="num" w:pos="1440"/>
+        </w:tabs>
+        <w:ind w:left="1920" w:hanging="480"/>
+      </w:pPr>
+    </w:lvl>
+    <w:lvl w:ilvl="3">
+      <w:start w:val="10"/>
+      <w:numFmt w:val="decimal"/>
+      <w:lvlText w:val="%4."/>
+      <w:lvlJc w:val="left"/>
+      <w:pPr>
+        <w:tabs>
+          <w:tab w:val="num" w:pos="2160"/>
+        </w:tabs>
+        <w:ind w:left="2640" w:hanging="480"/>
+      </w:pPr>
+    </w:lvl>
+    <w:lvl w:ilvl="4">
+      <w:start w:val="10"/>
+      <w:numFmt w:val="decimal"/>
+      <w:lvlText w:val="%5."/>
+      <w:lvlJc w:val="left"/>
+      <w:pPr>
+        <w:tabs>
+          <w:tab w:val="num" w:pos="2880"/>
+        </w:tabs>
+        <w:ind w:left="3360" w:hanging="480"/>
+      </w:pPr>
+    </w:lvl>
+    <w:lvl w:ilvl="5">
+      <w:start w:val="10"/>
+      <w:numFmt w:val="decimal"/>
+      <w:lvlText w:val="%6."/>
+      <w:lvlJc w:val="left"/>
+      <w:pPr>
+        <w:tabs>
+          <w:tab w:val="num" w:pos="3600"/>
+        </w:tabs>
+        <w:ind w:left="4080" w:hanging="480"/>
+      </w:pPr>
+    </w:lvl>
+    <w:lvl w:ilvl="6">
+      <w:start w:val="10"/>
+      <w:numFmt w:val="decimal"/>
+      <w:lvlText w:val="%7."/>
+      <w:lvlJc w:val="left"/>
+      <w:pPr>
+        <w:tabs>
+          <w:tab w:val="num" w:pos="4320"/>
+        </w:tabs>
+        <w:ind w:left="4800" w:hanging="480"/>
+      </w:pPr>
+    </w:lvl>
+  </w:abstractNum>
+  <w:abstractNum w:abstractNumId="994114">
+    <w:nsid w:val="90954afe"/>
+    <w:multiLevelType w:val="multilevel"/>
+    <w:lvl w:ilvl="0">
+      <w:start w:val="14"/>
+      <w:numFmt w:val="decimal"/>
+      <w:lvlText w:val="%1."/>
+      <w:lvlJc w:val="left"/>
+      <w:pPr>
+        <w:tabs>
+          <w:tab w:val="num" w:pos="0"/>
+        </w:tabs>
+        <w:ind w:left="480" w:hanging="480"/>
+      </w:pPr>
+    </w:lvl>
+    <w:lvl w:ilvl="1">
+      <w:start w:val="14"/>
+      <w:numFmt w:val="decimal"/>
+      <w:lvlText w:val="%2."/>
+      <w:lvlJc w:val="left"/>
+      <w:pPr>
+        <w:tabs>
+          <w:tab w:val="num" w:pos="720"/>
+        </w:tabs>
+        <w:ind w:left="1200" w:hanging="480"/>
+      </w:pPr>
+    </w:lvl>
+    <w:lvl w:ilvl="2">
+      <w:start w:val="14"/>
+      <w:numFmt w:val="decimal"/>
+      <w:lvlText w:val="%3."/>
+      <w:lvlJc w:val="left"/>
+      <w:pPr>
+        <w:tabs>
+          <w:tab w:val="num" w:pos="1440"/>
+        </w:tabs>
+        <w:ind w:left="1920" w:hanging="480"/>
+      </w:pPr>
+    </w:lvl>
+    <w:lvl w:ilvl="3">
+      <w:start w:val="14"/>
+      <w:numFmt w:val="decimal"/>
+      <w:lvlText w:val="%4."/>
+      <w:lvlJc w:val="left"/>
+      <w:pPr>
+        <w:tabs>
+          <w:tab w:val="num" w:pos="2160"/>
+        </w:tabs>
+        <w:ind w:left="2640" w:hanging="480"/>
+      </w:pPr>
+    </w:lvl>
+    <w:lvl w:ilvl="4">
+      <w:start w:val="14"/>
+      <w:numFmt w:val="decimal"/>
+      <w:lvlText w:val="%5."/>
+      <w:lvlJc w:val="left"/>
+      <w:pPr>
+        <w:tabs>
+          <w:tab w:val="num" w:pos="2880"/>
+        </w:tabs>
+        <w:ind w:left="3360" w:hanging="480"/>
+      </w:pPr>
+    </w:lvl>
+    <w:lvl w:ilvl="5">
+      <w:start w:val="14"/>
+      <w:numFmt w:val="decimal"/>
+      <w:lvlText w:val="%6."/>
+      <w:lvlJc w:val="left"/>
+      <w:pPr>
+        <w:tabs>
+          <w:tab w:val="num" w:pos="3600"/>
+        </w:tabs>
+        <w:ind w:left="4080" w:hanging="480"/>
+      </w:pPr>
+    </w:lvl>
+    <w:lvl w:ilvl="6">
+      <w:start w:val="14"/>
+      <w:numFmt w:val="decimal"/>
+      <w:lvlText w:val="%7."/>
+      <w:lvlJc w:val="left"/>
+      <w:pPr>
+        <w:tabs>
+          <w:tab w:val="num" w:pos="4320"/>
+        </w:tabs>
+        <w:ind w:left="4800" w:hanging="480"/>
+      </w:pPr>
+    </w:lvl>
+  </w:abstractNum>
+  <w:abstractNum w:abstractNumId="994116">
+    <w:nsid w:val="8fd36105"/>
+    <w:multiLevelType w:val="multilevel"/>
+    <w:lvl w:ilvl="0">
+      <w:start w:val="16"/>
+      <w:numFmt w:val="decimal"/>
+      <w:lvlText w:val="%1."/>
+      <w:lvlJc w:val="left"/>
+      <w:pPr>
+        <w:tabs>
+          <w:tab w:val="num" w:pos="0"/>
+        </w:tabs>
+        <w:ind w:left="480" w:hanging="480"/>
+      </w:pPr>
+    </w:lvl>
+    <w:lvl w:ilvl="1">
+      <w:start w:val="16"/>
+      <w:numFmt w:val="decimal"/>
+      <w:lvlText w:val="%2."/>
+      <w:lvlJc w:val="left"/>
+      <w:pPr>
+        <w:tabs>
+          <w:tab w:val="num" w:pos="720"/>
+        </w:tabs>
+        <w:ind w:left="1200" w:hanging="480"/>
+      </w:pPr>
+    </w:lvl>
+    <w:lvl w:ilvl="2">
+      <w:start w:val="16"/>
+      <w:numFmt w:val="decimal"/>
+      <w:lvlText w:val="%3."/>
+      <w:lvlJc w:val="left"/>
+      <w:pPr>
+        <w:tabs>
+          <w:tab w:val="num" w:pos="1440"/>
+        </w:tabs>
+        <w:ind w:left="1920" w:hanging="480"/>
+      </w:pPr>
+    </w:lvl>
+    <w:lvl w:ilvl="3">
+      <w:start w:val="16"/>
+      <w:numFmt w:val="decimal"/>
+      <w:lvlText w:val="%4."/>
+      <w:lvlJc w:val="left"/>
+      <w:pPr>
+        <w:tabs>
+          <w:tab w:val="num" w:pos="2160"/>
+        </w:tabs>
+        <w:ind w:left="2640" w:hanging="480"/>
+      </w:pPr>
+    </w:lvl>
+    <w:lvl w:ilvl="4">
+      <w:start w:val="16"/>
+      <w:numFmt w:val="decimal"/>
+      <w:lvlText w:val="%5."/>
+      <w:lvlJc w:val="left"/>
+      <w:pPr>
+        <w:tabs>
+          <w:tab w:val="num" w:pos="2880"/>
+        </w:tabs>
+        <w:ind w:left="3360" w:hanging="480"/>
+      </w:pPr>
+    </w:lvl>
+    <w:lvl w:ilvl="5">
+      <w:start w:val="16"/>
+      <w:numFmt w:val="decimal"/>
+      <w:lvlText w:val="%6."/>
+      <w:lvlJc w:val="left"/>
+      <w:pPr>
+        <w:tabs>
+          <w:tab w:val="num" w:pos="3600"/>
+        </w:tabs>
+        <w:ind w:left="4080" w:hanging="480"/>
+      </w:pPr>
+    </w:lvl>
+    <w:lvl w:ilvl="6">
+      <w:start w:val="16"/>
+      <w:numFmt w:val="decimal"/>
+      <w:lvlText w:val="%7."/>
+      <w:lvlJc w:val="left"/>
+      <w:pPr>
+        <w:tabs>
+          <w:tab w:val="num" w:pos="4320"/>
+        </w:tabs>
+        <w:ind w:left="4800" w:hanging="480"/>
+      </w:pPr>
+    </w:lvl>
+  </w:abstractNum>
+  <w:abstractNum w:abstractNumId="994118">
+    <w:nsid w:val="f73ea82e"/>
+    <w:multiLevelType w:val="multilevel"/>
+    <w:lvl w:ilvl="0">
+      <w:start w:val="18"/>
+      <w:numFmt w:val="decimal"/>
+      <w:lvlText w:val="%1."/>
+      <w:lvlJc w:val="left"/>
+      <w:pPr>
+        <w:tabs>
+          <w:tab w:val="num" w:pos="0"/>
+        </w:tabs>
+        <w:ind w:left="480" w:hanging="480"/>
+      </w:pPr>
+    </w:lvl>
+    <w:lvl w:ilvl="1">
+      <w:start w:val="18"/>
+      <w:numFmt w:val="decimal"/>
+      <w:lvlText w:val="%2."/>
+      <w:lvlJc w:val="left"/>
+      <w:pPr>
+        <w:tabs>
+          <w:tab w:val="num" w:pos="720"/>
+        </w:tabs>
+        <w:ind w:left="1200" w:hanging="480"/>
+      </w:pPr>
+    </w:lvl>
+    <w:lvl w:ilvl="2">
+      <w:start w:val="18"/>
+      <w:numFmt w:val="decimal"/>
+      <w:lvlText w:val="%3."/>
+      <w:lvlJc w:val="left"/>
+      <w:pPr>
+        <w:tabs>
+          <w:tab w:val="num" w:pos="1440"/>
+        </w:tabs>
+        <w:ind w:left="1920" w:hanging="480"/>
+      </w:pPr>
+    </w:lvl>
+    <w:lvl w:ilvl="3">
+      <w:start w:val="18"/>
+      <w:numFmt w:val="decimal"/>
+      <w:lvlText w:val="%4."/>
+      <w:lvlJc w:val="left"/>
+      <w:pPr>
+        <w:tabs>
+          <w:tab w:val="num" w:pos="2160"/>
+        </w:tabs>
+        <w:ind w:left="2640" w:hanging="480"/>
+      </w:pPr>
+    </w:lvl>
+    <w:lvl w:ilvl="4">
+      <w:start w:val="18"/>
+      <w:numFmt w:val="decimal"/>
+      <w:lvlText w:val="%5."/>
+      <w:lvlJc w:val="left"/>
+      <w:pPr>
+        <w:tabs>
+          <w:tab w:val="num" w:pos="2880"/>
+        </w:tabs>
+        <w:ind w:left="3360" w:hanging="480"/>
+      </w:pPr>
+    </w:lvl>
+    <w:lvl w:ilvl="5">
+      <w:start w:val="18"/>
+      <w:numFmt w:val="decimal"/>
+      <w:lvlText w:val="%6."/>
+      <w:lvlJc w:val="left"/>
+      <w:pPr>
+        <w:tabs>
+          <w:tab w:val="num" w:pos="3600"/>
+        </w:tabs>
+        <w:ind w:left="4080" w:hanging="480"/>
+      </w:pPr>
+    </w:lvl>
+    <w:lvl w:ilvl="6">
+      <w:start w:val="18"/>
+      <w:numFmt w:val="decimal"/>
+      <w:lvlText w:val="%7."/>
+      <w:lvlJc w:val="left"/>
+      <w:pPr>
+        <w:tabs>
+          <w:tab w:val="num" w:pos="4320"/>
+        </w:tabs>
+        <w:ind w:left="4800" w:hanging="480"/>
+      </w:pPr>
+    </w:lvl>
+  </w:abstractNum>
+  <w:abstractNum w:abstractNumId="994119">
+    <w:nsid w:val="f9994585"/>
+    <w:multiLevelType w:val="multilevel"/>
+    <w:lvl w:ilvl="0">
+      <w:start w:val="19"/>
+      <w:numFmt w:val="decimal"/>
+      <w:lvlText w:val="%1."/>
+      <w:lvlJc w:val="left"/>
+      <w:pPr>
+        <w:tabs>
+          <w:tab w:val="num" w:pos="0"/>
+        </w:tabs>
+        <w:ind w:left="480" w:hanging="480"/>
+      </w:pPr>
+    </w:lvl>
+    <w:lvl w:ilvl="1">
+      <w:start w:val="19"/>
+      <w:numFmt w:val="decimal"/>
+      <w:lvlText w:val="%2."/>
+      <w:lvlJc w:val="left"/>
+      <w:pPr>
+        <w:tabs>
+          <w:tab w:val="num" w:pos="720"/>
+        </w:tabs>
+        <w:ind w:left="1200" w:hanging="480"/>
+      </w:pPr>
+    </w:lvl>
+    <w:lvl w:ilvl="2">
+      <w:start w:val="19"/>
+      <w:numFmt w:val="decimal"/>
+      <w:lvlText w:val="%3."/>
+      <w:lvlJc w:val="left"/>
+      <w:pPr>
+        <w:tabs>
+          <w:tab w:val="num" w:pos="1440"/>
+        </w:tabs>
+        <w:ind w:left="1920" w:hanging="480"/>
+      </w:pPr>
+    </w:lvl>
+    <w:lvl w:ilvl="3">
+      <w:start w:val="19"/>
+      <w:numFmt w:val="decimal"/>
+      <w:lvlText w:val="%4."/>
+      <w:lvlJc w:val="left"/>
+      <w:pPr>
+        <w:tabs>
+          <w:tab w:val="num" w:pos="2160"/>
+        </w:tabs>
+        <w:ind w:left="2640" w:hanging="480"/>
+      </w:pPr>
+    </w:lvl>
+    <w:lvl w:ilvl="4">
+      <w:start w:val="19"/>
+      <w:numFmt w:val="decimal"/>
+      <w:lvlText w:val="%5."/>
+      <w:lvlJc w:val="left"/>
+      <w:pPr>
+        <w:tabs>
+          <w:tab w:val="num" w:pos="2880"/>
+        </w:tabs>
+        <w:ind w:left="3360" w:hanging="480"/>
+      </w:pPr>
+    </w:lvl>
+    <w:lvl w:ilvl="5">
+      <w:start w:val="19"/>
+      <w:numFmt w:val="decimal"/>
+      <w:lvlText w:val="%6."/>
+      <w:lvlJc w:val="left"/>
+      <w:pPr>
+        <w:tabs>
+          <w:tab w:val="num" w:pos="3600"/>
+        </w:tabs>
+        <w:ind w:left="4080" w:hanging="480"/>
+      </w:pPr>
+    </w:lvl>
+    <w:lvl w:ilvl="6">
+      <w:start w:val="19"/>
+      <w:numFmt w:val="decimal"/>
+      <w:lvlText w:val="%7."/>
+      <w:lvlJc w:val="left"/>
+      <w:pPr>
+        <w:tabs>
+          <w:tab w:val="num" w:pos="4320"/>
+        </w:tabs>
+        <w:ind w:left="4800" w:hanging="480"/>
+      </w:pPr>
+    </w:lvl>
+  </w:abstractNum>
+  <w:abstractNum w:abstractNumId="99413">
+    <w:nsid w:val="a562272b"/>
+    <w:multiLevelType w:val="multilevel"/>
+    <w:lvl w:ilvl="0">
+      <w:start w:val="3"/>
+      <w:numFmt w:val="decimal"/>
+      <w:lvlText w:val="%1."/>
+      <w:lvlJc w:val="left"/>
+      <w:pPr>
+        <w:tabs>
+          <w:tab w:val="num" w:pos="0"/>
+        </w:tabs>
+        <w:ind w:left="480" w:hanging="480"/>
+      </w:pPr>
+    </w:lvl>
+    <w:lvl w:ilvl="1">
+      <w:start w:val="3"/>
+      <w:numFmt w:val="decimal"/>
+      <w:lvlText w:val="%2."/>
+      <w:lvlJc w:val="left"/>
+      <w:pPr>
+        <w:tabs>
+          <w:tab w:val="num" w:pos="720"/>
+        </w:tabs>
+        <w:ind w:left="1200" w:hanging="480"/>
+      </w:pPr>
+    </w:lvl>
+    <w:lvl w:ilvl="2">
+      <w:start w:val="3"/>
+      <w:numFmt w:val="decimal"/>
+      <w:lvlText w:val="%3."/>
+      <w:lvlJc w:val="left"/>
+      <w:pPr>
+        <w:tabs>
+          <w:tab w:val="num" w:pos="1440"/>
+        </w:tabs>
+        <w:ind w:left="1920" w:hanging="480"/>
+      </w:pPr>
+    </w:lvl>
+    <w:lvl w:ilvl="3">
+      <w:start w:val="3"/>
+      <w:numFmt w:val="decimal"/>
+      <w:lvlText w:val="%4."/>
+      <w:lvlJc w:val="left"/>
+      <w:pPr>
+        <w:tabs>
+          <w:tab w:val="num" w:pos="2160"/>
+        </w:tabs>
+        <w:ind w:left="2640" w:hanging="480"/>
+      </w:pPr>
+    </w:lvl>
+    <w:lvl w:ilvl="4">
+      <w:start w:val="3"/>
+      <w:numFmt w:val="decimal"/>
+      <w:lvlText w:val="%5."/>
+      <w:lvlJc w:val="left"/>
+      <w:pPr>
+        <w:tabs>
+          <w:tab w:val="num" w:pos="2880"/>
+        </w:tabs>
+        <w:ind w:left="3360" w:hanging="480"/>
+      </w:pPr>
+    </w:lvl>
+    <w:lvl w:ilvl="5">
+      <w:start w:val="3"/>
+      <w:numFmt w:val="decimal"/>
+      <w:lvlText w:val="%6."/>
+      <w:lvlJc w:val="left"/>
+      <w:pPr>
+        <w:tabs>
+          <w:tab w:val="num" w:pos="3600"/>
+        </w:tabs>
+        <w:ind w:left="4080" w:hanging="480"/>
+      </w:pPr>
+    </w:lvl>
+    <w:lvl w:ilvl="6">
+      <w:start w:val="3"/>
+      <w:numFmt w:val="decimal"/>
+      <w:lvlText w:val="%7."/>
+      <w:lvlJc w:val="left"/>
+      <w:pPr>
+        <w:tabs>
+          <w:tab w:val="num" w:pos="4320"/>
+        </w:tabs>
+        <w:ind w:left="4800" w:hanging="480"/>
+      </w:pPr>
+    </w:lvl>
+  </w:abstractNum>
+  <w:abstractNum w:abstractNumId="99412">
+    <w:nsid w:val="3ad8c728"/>
+    <w:multiLevelType w:val="multilevel"/>
+    <w:lvl w:ilvl="0">
+      <w:start w:val="2"/>
+      <w:numFmt w:val="decimal"/>
+      <w:lvlText w:val="%1."/>
+      <w:lvlJc w:val="left"/>
+      <w:pPr>
+        <w:tabs>
+          <w:tab w:val="num" w:pos="0"/>
+        </w:tabs>
+        <w:ind w:left="480" w:hanging="480"/>
+      </w:pPr>
+    </w:lvl>
+    <w:lvl w:ilvl="1">
+      <w:start w:val="2"/>
+      <w:numFmt w:val="decimal"/>
+      <w:lvlText w:val="%2."/>
+      <w:lvlJc w:val="left"/>
+      <w:pPr>
+        <w:tabs>
+          <w:tab w:val="num" w:pos="720"/>
+        </w:tabs>
+        <w:ind w:left="1200" w:hanging="480"/>
+      </w:pPr>
+    </w:lvl>
+    <w:lvl w:ilvl="2">
+      <w:start w:val="2"/>
+      <w:numFmt w:val="decimal"/>
+      <w:lvlText w:val="%3."/>
+      <w:lvlJc w:val="left"/>
+      <w:pPr>
+        <w:tabs>
+          <w:tab w:val="num" w:pos="1440"/>
+        </w:tabs>
+        <w:ind w:left="1920" w:hanging="480"/>
+      </w:pPr>
+    </w:lvl>
+    <w:lvl w:ilvl="3">
+      <w:start w:val="2"/>
+      <w:numFmt w:val="decimal"/>
+      <w:lvlText w:val="%4."/>
+      <w:lvlJc w:val="left"/>
+      <w:pPr>
+        <w:tabs>
+          <w:tab w:val="num" w:pos="2160"/>
+        </w:tabs>
+        <w:ind w:left="2640" w:hanging="480"/>
+      </w:pPr>
+    </w:lvl>
+    <w:lvl w:ilvl="4">
+      <w:start w:val="2"/>
+      <w:numFmt w:val="decimal"/>
+      <w:lvlText w:val="%5."/>
+      <w:lvlJc w:val="left"/>
+      <w:pPr>
+        <w:tabs>
+          <w:tab w:val="num" w:pos="2880"/>
+        </w:tabs>
+        <w:ind w:left="3360" w:hanging="480"/>
+      </w:pPr>
+    </w:lvl>
+    <w:lvl w:ilvl="5">
+      <w:start w:val="2"/>
+      <w:numFmt w:val="decimal"/>
+      <w:lvlText w:val="%6."/>
+      <w:lvlJc w:val="left"/>
+      <w:pPr>
+        <w:tabs>
+          <w:tab w:val="num" w:pos="3600"/>
+        </w:tabs>
+        <w:ind w:left="4080" w:hanging="480"/>
+      </w:pPr>
+    </w:lvl>
+    <w:lvl w:ilvl="6">
+      <w:start w:val="2"/>
+      <w:numFmt w:val="decimal"/>
+      <w:lvlText w:val="%7."/>
+      <w:lvlJc w:val="left"/>
+      <w:pPr>
+        <w:tabs>
+          <w:tab w:val="num" w:pos="4320"/>
+        </w:tabs>
+        <w:ind w:left="4800" w:hanging="480"/>
+      </w:pPr>
+    </w:lvl>
+  </w:abstractNum>
+  <w:abstractNum w:abstractNumId="994111">
+    <w:nsid w:val="459b03e0"/>
+    <w:multiLevelType w:val="multilevel"/>
+    <w:lvl w:ilvl="0">
+      <w:start w:val="11"/>
+      <w:numFmt w:val="decimal"/>
+      <w:lvlText w:val="%1."/>
+      <w:lvlJc w:val="left"/>
+      <w:pPr>
+        <w:tabs>
+          <w:tab w:val="num" w:pos="0"/>
+        </w:tabs>
+        <w:ind w:left="480" w:hanging="480"/>
+      </w:pPr>
+    </w:lvl>
+    <w:lvl w:ilvl="1">
+      <w:start w:val="11"/>
+      <w:numFmt w:val="decimal"/>
+      <w:lvlText w:val="%2."/>
+      <w:lvlJc w:val="left"/>
+      <w:pPr>
+        <w:tabs>
+          <w:tab w:val="num" w:pos="720"/>
+        </w:tabs>
+        <w:ind w:left="1200" w:hanging="480"/>
+      </w:pPr>
+    </w:lvl>
+    <w:lvl w:ilvl="2">
+      <w:start w:val="11"/>
+      <w:numFmt w:val="decimal"/>
+      <w:lvlText w:val="%3."/>
+      <w:lvlJc w:val="left"/>
+      <w:pPr>
+        <w:tabs>
+          <w:tab w:val="num" w:pos="1440"/>
+        </w:tabs>
+        <w:ind w:left="1920" w:hanging="480"/>
+      </w:pPr>
+    </w:lvl>
+    <w:lvl w:ilvl="3">
+      <w:start w:val="11"/>
+      <w:numFmt w:val="decimal"/>
+      <w:lvlText w:val="%4."/>
+      <w:lvlJc w:val="left"/>
+      <w:pPr>
+        <w:tabs>
+          <w:tab w:val="num" w:pos="2160"/>
+        </w:tabs>
+        <w:ind w:left="2640" w:hanging="480"/>
+      </w:pPr>
+    </w:lvl>
+    <w:lvl w:ilvl="4">
+      <w:start w:val="11"/>
+      <w:numFmt w:val="decimal"/>
+      <w:lvlText w:val="%5."/>
+      <w:lvlJc w:val="left"/>
+      <w:pPr>
+        <w:tabs>
+          <w:tab w:val="num" w:pos="2880"/>
+        </w:tabs>
+        <w:ind w:left="3360" w:hanging="480"/>
+      </w:pPr>
+    </w:lvl>
+    <w:lvl w:ilvl="5">
+      <w:start w:val="11"/>
+      <w:numFmt w:val="decimal"/>
+      <w:lvlText w:val="%6."/>
+      <w:lvlJc w:val="left"/>
+      <w:pPr>
+        <w:tabs>
+          <w:tab w:val="num" w:pos="3600"/>
+        </w:tabs>
+        <w:ind w:left="4080" w:hanging="480"/>
+      </w:pPr>
+    </w:lvl>
+    <w:lvl w:ilvl="6">
+      <w:start w:val="11"/>
+      <w:numFmt w:val="decimal"/>
+      <w:lvlText w:val="%7."/>
+      <w:lvlJc w:val="left"/>
+      <w:pPr>
+        <w:tabs>
+          <w:tab w:val="num" w:pos="4320"/>
+        </w:tabs>
+        <w:ind w:left="4800" w:hanging="480"/>
+      </w:pPr>
+    </w:lvl>
+  </w:abstractNum>
+  <w:abstractNum w:abstractNumId="994115">
+    <w:nsid w:val="8dc86d97"/>
+    <w:multiLevelType w:val="multilevel"/>
+    <w:lvl w:ilvl="0">
+      <w:start w:val="15"/>
+      <w:numFmt w:val="decimal"/>
+      <w:lvlText w:val="%1."/>
+      <w:lvlJc w:val="left"/>
+      <w:pPr>
+        <w:tabs>
+          <w:tab w:val="num" w:pos="0"/>
+        </w:tabs>
+        <w:ind w:left="480" w:hanging="480"/>
+      </w:pPr>
+    </w:lvl>
+    <w:lvl w:ilvl="1">
+      <w:start w:val="15"/>
+      <w:numFmt w:val="decimal"/>
+      <w:lvlText w:val="%2."/>
+      <w:lvlJc w:val="left"/>
+      <w:pPr>
+        <w:tabs>
+          <w:tab w:val="num" w:pos="720"/>
+        </w:tabs>
+        <w:ind w:left="1200" w:hanging="480"/>
+      </w:pPr>
+    </w:lvl>
+    <w:lvl w:ilvl="2">
+      <w:start w:val="15"/>
+      <w:numFmt w:val="decimal"/>
+      <w:lvlText w:val="%3."/>
+      <w:lvlJc w:val="left"/>
+      <w:pPr>
+        <w:tabs>
+          <w:tab w:val="num" w:pos="1440"/>
+        </w:tabs>
+        <w:ind w:left="1920" w:hanging="480"/>
+      </w:pPr>
+    </w:lvl>
+    <w:lvl w:ilvl="3">
+      <w:start w:val="15"/>
+      <w:numFmt w:val="decimal"/>
+      <w:lvlText w:val="%4."/>
+      <w:lvlJc w:val="left"/>
+      <w:pPr>
+        <w:tabs>
+          <w:tab w:val="num" w:pos="2160"/>
+        </w:tabs>
+        <w:ind w:left="2640" w:hanging="480"/>
+      </w:pPr>
+    </w:lvl>
+    <w:lvl w:ilvl="4">
+      <w:start w:val="15"/>
+      <w:numFmt w:val="decimal"/>
+      <w:lvlText w:val="%5."/>
+      <w:lvlJc w:val="left"/>
+      <w:pPr>
+        <w:tabs>
+          <w:tab w:val="num" w:pos="2880"/>
+        </w:tabs>
+        <w:ind w:left="3360" w:hanging="480"/>
+      </w:pPr>
+    </w:lvl>
+    <w:lvl w:ilvl="5">
+      <w:start w:val="15"/>
+      <w:numFmt w:val="decimal"/>
+      <w:lvlText w:val="%6."/>
+      <w:lvlJc w:val="left"/>
+      <w:pPr>
+        <w:tabs>
+          <w:tab w:val="num" w:pos="3600"/>
+        </w:tabs>
+        <w:ind w:left="4080" w:hanging="480"/>
+      </w:pPr>
+    </w:lvl>
+    <w:lvl w:ilvl="6">
+      <w:start w:val="15"/>
+      <w:numFmt w:val="decimal"/>
+      <w:lvlText w:val="%7."/>
+      <w:lvlJc w:val="left"/>
+      <w:pPr>
+        <w:tabs>
+          <w:tab w:val="num" w:pos="4320"/>
+        </w:tabs>
+        <w:ind w:left="4800" w:hanging="480"/>
+      </w:pPr>
+    </w:lvl>
+  </w:abstractNum>
+  <w:abstractNum w:abstractNumId="994123">
+    <w:nsid w:val="95dba033"/>
+    <w:multiLevelType w:val="multilevel"/>
+    <w:lvl w:ilvl="0">
+      <w:start w:val="23"/>
+      <w:numFmt w:val="decimal"/>
+      <w:lvlText w:val="%1."/>
+      <w:lvlJc w:val="left"/>
+      <w:pPr>
+        <w:tabs>
+          <w:tab w:val="num" w:pos="0"/>
+        </w:tabs>
+        <w:ind w:left="480" w:hanging="480"/>
+      </w:pPr>
+    </w:lvl>
+    <w:lvl w:ilvl="1">
+      <w:start w:val="23"/>
+      <w:numFmt w:val="decimal"/>
+      <w:lvlText w:val="%2."/>
+      <w:lvlJc w:val="left"/>
+      <w:pPr>
+        <w:tabs>
+          <w:tab w:val="num" w:pos="720"/>
+        </w:tabs>
+        <w:ind w:left="1200" w:hanging="480"/>
+      </w:pPr>
+    </w:lvl>
+    <w:lvl w:ilvl="2">
+      <w:start w:val="23"/>
+      <w:numFmt w:val="decimal"/>
+      <w:lvlText w:val="%3."/>
+      <w:lvlJc w:val="left"/>
+      <w:pPr>
+        <w:tabs>
+          <w:tab w:val="num" w:pos="1440"/>
+        </w:tabs>
+        <w:ind w:left="1920" w:hanging="480"/>
+      </w:pPr>
+    </w:lvl>
+    <w:lvl w:ilvl="3">
+      <w:start w:val="23"/>
+      <w:numFmt w:val="decimal"/>
+      <w:lvlText w:val="%4."/>
+      <w:lvlJc w:val="left"/>
+      <w:pPr>
+        <w:tabs>
+          <w:tab w:val="num" w:pos="2160"/>
+        </w:tabs>
+        <w:ind w:left="2640" w:hanging="480"/>
+      </w:pPr>
+    </w:lvl>
+    <w:lvl w:ilvl="4">
+      <w:start w:val="23"/>
+      <w:numFmt w:val="decimal"/>
+      <w:lvlText w:val="%5."/>
+      <w:lvlJc w:val="left"/>
+      <w:pPr>
+        <w:tabs>
+          <w:tab w:val="num" w:pos="2880"/>
+        </w:tabs>
+        <w:ind w:left="3360" w:hanging="480"/>
+      </w:pPr>
+    </w:lvl>
+    <w:lvl w:ilvl="5">
+      <w:start w:val="23"/>
+      <w:numFmt w:val="decimal"/>
+      <w:lvlText w:val="%6."/>
+      <w:lvlJc w:val="left"/>
+      <w:pPr>
+        <w:tabs>
+          <w:tab w:val="num" w:pos="3600"/>
+        </w:tabs>
+        <w:ind w:left="4080" w:hanging="480"/>
+      </w:pPr>
+    </w:lvl>
+    <w:lvl w:ilvl="6">
+      <w:start w:val="23"/>
+      <w:numFmt w:val="decimal"/>
+      <w:lvlText w:val="%7."/>
+      <w:lvlJc w:val="left"/>
+      <w:pPr>
+        <w:tabs>
+          <w:tab w:val="num" w:pos="4320"/>
+        </w:tabs>
+        <w:ind w:left="4800" w:hanging="480"/>
+      </w:pPr>
+    </w:lvl>
+  </w:abstractNum>
+  <w:abstractNum w:abstractNumId="994125">
+    <w:nsid w:val="1ccd3ccd"/>
+    <w:multiLevelType w:val="multilevel"/>
+    <w:lvl w:ilvl="0">
+      <w:start w:val="25"/>
+      <w:numFmt w:val="decimal"/>
+      <w:lvlText w:val="%1."/>
+      <w:lvlJc w:val="left"/>
+      <w:pPr>
+        <w:tabs>
+          <w:tab w:val="num" w:pos="0"/>
+        </w:tabs>
+        <w:ind w:left="480" w:hanging="480"/>
+      </w:pPr>
+    </w:lvl>
+    <w:lvl w:ilvl="1">
+      <w:start w:val="25"/>
+      <w:numFmt w:val="decimal"/>
+      <w:lvlText w:val="%2."/>
+      <w:lvlJc w:val="left"/>
+      <w:pPr>
+        <w:tabs>
+          <w:tab w:val="num" w:pos="720"/>
+        </w:tabs>
+        <w:ind w:left="1200" w:hanging="480"/>
+      </w:pPr>
+    </w:lvl>
+    <w:lvl w:ilvl="2">
+      <w:start w:val="25"/>
+      <w:numFmt w:val="decimal"/>
+      <w:lvlText w:val="%3."/>
+      <w:lvlJc w:val="left"/>
+      <w:pPr>
+        <w:tabs>
+          <w:tab w:val="num" w:pos="1440"/>
+        </w:tabs>
+        <w:ind w:left="1920" w:hanging="480"/>
+      </w:pPr>
+    </w:lvl>
+    <w:lvl w:ilvl="3">
+      <w:start w:val="25"/>
+      <w:numFmt w:val="decimal"/>
+      <w:lvlText w:val="%4."/>
+      <w:lvlJc w:val="left"/>
+      <w:pPr>
+        <w:tabs>
+          <w:tab w:val="num" w:pos="2160"/>
+        </w:tabs>
+        <w:ind w:left="2640" w:hanging="480"/>
+      </w:pPr>
+    </w:lvl>
+    <w:lvl w:ilvl="4">
+      <w:start w:val="25"/>
+      <w:numFmt w:val="decimal"/>
+      <w:lvlText w:val="%5."/>
+      <w:lvlJc w:val="left"/>
+      <w:pPr>
+        <w:tabs>
+          <w:tab w:val="num" w:pos="2880"/>
+        </w:tabs>
+        <w:ind w:left="3360" w:hanging="480"/>
+      </w:pPr>
+    </w:lvl>
+    <w:lvl w:ilvl="5">
+      <w:start w:val="25"/>
+      <w:numFmt w:val="decimal"/>
+      <w:lvlText w:val="%6."/>
+      <w:lvlJc w:val="left"/>
+      <w:pPr>
+        <w:tabs>
+          <w:tab w:val="num" w:pos="3600"/>
+        </w:tabs>
+        <w:ind w:left="4080" w:hanging="480"/>
+      </w:pPr>
+    </w:lvl>
+    <w:lvl w:ilvl="6">
+      <w:start w:val="25"/>
+      <w:numFmt w:val="decimal"/>
+      <w:lvlText w:val="%7."/>
+      <w:lvlJc w:val="left"/>
+      <w:pPr>
+        <w:tabs>
+          <w:tab w:val="num" w:pos="4320"/>
+        </w:tabs>
+        <w:ind w:left="4800" w:hanging="480"/>
+      </w:pPr>
+    </w:lvl>
+  </w:abstractNum>
+  <w:abstractNum w:abstractNumId="994127">
+    <w:nsid w:val="6cb55df3"/>
+    <w:multiLevelType w:val="multilevel"/>
+    <w:lvl w:ilvl="0">
+      <w:start w:val="27"/>
+      <w:numFmt w:val="decimal"/>
+      <w:lvlText w:val="%1."/>
+      <w:lvlJc w:val="left"/>
+      <w:pPr>
+        <w:tabs>
+          <w:tab w:val="num" w:pos="0"/>
+        </w:tabs>
+        <w:ind w:left="480" w:hanging="480"/>
+      </w:pPr>
+    </w:lvl>
+    <w:lvl w:ilvl="1">
+      <w:start w:val="27"/>
+      <w:numFmt w:val="decimal"/>
+      <w:lvlText w:val="%2."/>
+      <w:lvlJc w:val="left"/>
+      <w:pPr>
+        <w:tabs>
+          <w:tab w:val="num" w:pos="720"/>
+        </w:tabs>
+        <w:ind w:left="1200" w:hanging="480"/>
+      </w:pPr>
+    </w:lvl>
+    <w:lvl w:ilvl="2">
+      <w:start w:val="27"/>
+      <w:numFmt w:val="decimal"/>
+      <w:lvlText w:val="%3."/>
+      <w:lvlJc w:val="left"/>
+      <w:pPr>
+        <w:tabs>
+          <w:tab w:val="num" w:pos="1440"/>
+        </w:tabs>
+        <w:ind w:left="1920" w:hanging="480"/>
+      </w:pPr>
+    </w:lvl>
+    <w:lvl w:ilvl="3">
+      <w:start w:val="27"/>
+      <w:numFmt w:val="decimal"/>
+      <w:lvlText w:val="%4."/>
+      <w:lvlJc w:val="left"/>
+      <w:pPr>
+        <w:tabs>
+          <w:tab w:val="num" w:pos="2160"/>
+        </w:tabs>
+        <w:ind w:left="2640" w:hanging="480"/>
+      </w:pPr>
+    </w:lvl>
+    <w:lvl w:ilvl="4">
+      <w:start w:val="27"/>
+      <w:numFmt w:val="decimal"/>
+      <w:lvlText w:val="%5."/>
+      <w:lvlJc w:val="left"/>
+      <w:pPr>
+        <w:tabs>
+          <w:tab w:val="num" w:pos="2880"/>
+        </w:tabs>
+        <w:ind w:left="3360" w:hanging="480"/>
+      </w:pPr>
+    </w:lvl>
+    <w:lvl w:ilvl="5">
+      <w:start w:val="27"/>
+      <w:numFmt w:val="decimal"/>
+      <w:lvlText w:val="%6."/>
+      <w:lvlJc w:val="left"/>
+      <w:pPr>
+        <w:tabs>
+          <w:tab w:val="num" w:pos="3600"/>
+        </w:tabs>
+        <w:ind w:left="4080" w:hanging="480"/>
+      </w:pPr>
+    </w:lvl>
+    <w:lvl w:ilvl="6">
+      <w:start w:val="27"/>
+      <w:numFmt w:val="decimal"/>
+      <w:lvlText w:val="%7."/>
+      <w:lvlJc w:val="left"/>
+      <w:pPr>
+        <w:tabs>
+          <w:tab w:val="num" w:pos="4320"/>
+        </w:tabs>
+        <w:ind w:left="4800" w:hanging="480"/>
+      </w:pPr>
+    </w:lvl>
+  </w:abstractNum>
+  <w:abstractNum w:abstractNumId="994133">
+    <w:nsid w:val="a9d0ce32"/>
+    <w:multiLevelType w:val="multilevel"/>
+    <w:lvl w:ilvl="0">
+      <w:start w:val="33"/>
+      <w:numFmt w:val="decimal"/>
+      <w:lvlText w:val="%1."/>
+      <w:lvlJc w:val="left"/>
+      <w:pPr>
+        <w:tabs>
+          <w:tab w:val="num" w:pos="0"/>
+        </w:tabs>
+        <w:ind w:left="480" w:hanging="480"/>
+      </w:pPr>
+    </w:lvl>
+    <w:lvl w:ilvl="1">
+      <w:start w:val="33"/>
+      <w:numFmt w:val="decimal"/>
+      <w:lvlText w:val="%2."/>
+      <w:lvlJc w:val="left"/>
+      <w:pPr>
+        <w:tabs>
+          <w:tab w:val="num" w:pos="720"/>
+        </w:tabs>
+        <w:ind w:left="1200" w:hanging="480"/>
+      </w:pPr>
+    </w:lvl>
+    <w:lvl w:ilvl="2">
+      <w:start w:val="33"/>
+      <w:numFmt w:val="decimal"/>
+      <w:lvlText w:val="%3."/>
+      <w:lvlJc w:val="left"/>
+      <w:pPr>
+        <w:tabs>
+          <w:tab w:val="num" w:pos="1440"/>
+        </w:tabs>
+        <w:ind w:left="1920" w:hanging="480"/>
+      </w:pPr>
+    </w:lvl>
+    <w:lvl w:ilvl="3">
+      <w:start w:val="33"/>
+      <w:numFmt w:val="decimal"/>
+      <w:lvlText w:val="%4."/>
+      <w:lvlJc w:val="left"/>
+      <w:pPr>
+        <w:tabs>
+          <w:tab w:val="num" w:pos="2160"/>
+        </w:tabs>
+        <w:ind w:left="2640" w:hanging="480"/>
+      </w:pPr>
+    </w:lvl>
+    <w:lvl w:ilvl="4">
+      <w:start w:val="33"/>
+      <w:numFmt w:val="decimal"/>
+      <w:lvlText w:val="%5."/>
+      <w:lvlJc w:val="left"/>
+      <w:pPr>
+        <w:tabs>
+          <w:tab w:val="num" w:pos="2880"/>
+        </w:tabs>
+        <w:ind w:left="3360" w:hanging="480"/>
+      </w:pPr>
+    </w:lvl>
+    <w:lvl w:ilvl="5">
+      <w:start w:val="33"/>
+      <w:numFmt w:val="decimal"/>
+      <w:lvlText w:val="%6."/>
+      <w:lvlJc w:val="left"/>
+      <w:pPr>
+        <w:tabs>
+          <w:tab w:val="num" w:pos="3600"/>
+        </w:tabs>
+        <w:ind w:left="4080" w:hanging="480"/>
+      </w:pPr>
+    </w:lvl>
+    <w:lvl w:ilvl="6">
+      <w:start w:val="33"/>
+      <w:numFmt w:val="decimal"/>
+      <w:lvlText w:val="%7."/>
+      <w:lvlJc w:val="left"/>
+      <w:pPr>
+        <w:tabs>
+          <w:tab w:val="num" w:pos="4320"/>
+        </w:tabs>
+        <w:ind w:left="4800" w:hanging="480"/>
+      </w:pPr>
+    </w:lvl>
+  </w:abstractNum>
+  <w:abstractNum w:abstractNumId="994142">
+    <w:nsid w:val="8d91056d"/>
+    <w:multiLevelType w:val="multilevel"/>
+    <w:lvl w:ilvl="0">
+      <w:start w:val="42"/>
+      <w:numFmt w:val="decimal"/>
+      <w:lvlText w:val="%1."/>
+      <w:lvlJc w:val="left"/>
+      <w:pPr>
+        <w:tabs>
+          <w:tab w:val="num" w:pos="0"/>
+        </w:tabs>
+        <w:ind w:left="480" w:hanging="480"/>
+      </w:pPr>
+    </w:lvl>
+    <w:lvl w:ilvl="1">
+      <w:start w:val="42"/>
+      <w:numFmt w:val="decimal"/>
+      <w:lvlText w:val="%2."/>
+      <w:lvlJc w:val="left"/>
+      <w:pPr>
+        <w:tabs>
+          <w:tab w:val="num" w:pos="720"/>
+        </w:tabs>
+        <w:ind w:left="1200" w:hanging="480"/>
+      </w:pPr>
+    </w:lvl>
+    <w:lvl w:ilvl="2">
+      <w:start w:val="42"/>
+      <w:numFmt w:val="decimal"/>
+      <w:lvlText w:val="%3."/>
+      <w:lvlJc w:val="left"/>
+      <w:pPr>
+        <w:tabs>
+          <w:tab w:val="num" w:pos="1440"/>
+        </w:tabs>
+        <w:ind w:left="1920" w:hanging="480"/>
+      </w:pPr>
+    </w:lvl>
+    <w:lvl w:ilvl="3">
+      <w:start w:val="42"/>
+      <w:numFmt w:val="decimal"/>
+      <w:lvlText w:val="%4."/>
+      <w:lvlJc w:val="left"/>
+      <w:pPr>
+        <w:tabs>
+          <w:tab w:val="num" w:pos="2160"/>
+        </w:tabs>
+        <w:ind w:left="2640" w:hanging="480"/>
+      </w:pPr>
+    </w:lvl>
+    <w:lvl w:ilvl="4">
+      <w:start w:val="42"/>
+      <w:numFmt w:val="decimal"/>
+      <w:lvlText w:val="%5."/>
+      <w:lvlJc w:val="left"/>
+      <w:pPr>
+        <w:tabs>
+          <w:tab w:val="num" w:pos="2880"/>
+        </w:tabs>
+        <w:ind w:left="3360" w:hanging="480"/>
+      </w:pPr>
+    </w:lvl>
+    <w:lvl w:ilvl="5">
+      <w:start w:val="42"/>
+      <w:numFmt w:val="decimal"/>
+      <w:lvlText w:val="%6."/>
+      <w:lvlJc w:val="left"/>
+      <w:pPr>
+        <w:tabs>
+          <w:tab w:val="num" w:pos="3600"/>
+        </w:tabs>
+        <w:ind w:left="4080" w:hanging="480"/>
+      </w:pPr>
+    </w:lvl>
+    <w:lvl w:ilvl="6">
+      <w:start w:val="42"/>
+      <w:numFmt w:val="decimal"/>
+      <w:lvlText w:val="%7."/>
+      <w:lvlJc w:val="left"/>
+      <w:pPr>
+        <w:tabs>
+          <w:tab w:val="num" w:pos="4320"/>
+        </w:tabs>
+        <w:ind w:left="4800" w:hanging="480"/>
+      </w:pPr>
+    </w:lvl>
+  </w:abstractNum>
   <w:abstractNum w:abstractNumId="99711">
-    <w:nsid w:val="cb2e27a1"/>
+    <w:nsid w:val="c04a6719"/>
     <w:multiLevelType w:val="multilevel"/>
     <w:lvl w:ilvl="0">
       <w:start w:val="1"/>
@@ -4446,1328 +5755,8 @@
       </w:pPr>
     </w:lvl>
   </w:abstractNum>
-  <w:abstractNum w:abstractNumId="99418">
-    <w:nsid w:val="6d87400d"/>
-    <w:multiLevelType w:val="multilevel"/>
-    <w:lvl w:ilvl="0">
-      <w:start w:val="8"/>
-      <w:numFmt w:val="decimal"/>
-      <w:lvlText w:val="%1."/>
-      <w:lvlJc w:val="left"/>
-      <w:pPr>
-        <w:tabs>
-          <w:tab w:val="num" w:pos="0"/>
-        </w:tabs>
-        <w:ind w:left="480" w:hanging="480"/>
-      </w:pPr>
-    </w:lvl>
-    <w:lvl w:ilvl="1">
-      <w:start w:val="8"/>
-      <w:numFmt w:val="decimal"/>
-      <w:lvlText w:val="%2."/>
-      <w:lvlJc w:val="left"/>
-      <w:pPr>
-        <w:tabs>
-          <w:tab w:val="num" w:pos="720"/>
-        </w:tabs>
-        <w:ind w:left="1200" w:hanging="480"/>
-      </w:pPr>
-    </w:lvl>
-    <w:lvl w:ilvl="2">
-      <w:start w:val="8"/>
-      <w:numFmt w:val="decimal"/>
-      <w:lvlText w:val="%3."/>
-      <w:lvlJc w:val="left"/>
-      <w:pPr>
-        <w:tabs>
-          <w:tab w:val="num" w:pos="1440"/>
-        </w:tabs>
-        <w:ind w:left="1920" w:hanging="480"/>
-      </w:pPr>
-    </w:lvl>
-    <w:lvl w:ilvl="3">
-      <w:start w:val="8"/>
-      <w:numFmt w:val="decimal"/>
-      <w:lvlText w:val="%4."/>
-      <w:lvlJc w:val="left"/>
-      <w:pPr>
-        <w:tabs>
-          <w:tab w:val="num" w:pos="2160"/>
-        </w:tabs>
-        <w:ind w:left="2640" w:hanging="480"/>
-      </w:pPr>
-    </w:lvl>
-    <w:lvl w:ilvl="4">
-      <w:start w:val="8"/>
-      <w:numFmt w:val="decimal"/>
-      <w:lvlText w:val="%5."/>
-      <w:lvlJc w:val="left"/>
-      <w:pPr>
-        <w:tabs>
-          <w:tab w:val="num" w:pos="2880"/>
-        </w:tabs>
-        <w:ind w:left="3360" w:hanging="480"/>
-      </w:pPr>
-    </w:lvl>
-    <w:lvl w:ilvl="5">
-      <w:start w:val="8"/>
-      <w:numFmt w:val="decimal"/>
-      <w:lvlText w:val="%6."/>
-      <w:lvlJc w:val="left"/>
-      <w:pPr>
-        <w:tabs>
-          <w:tab w:val="num" w:pos="3600"/>
-        </w:tabs>
-        <w:ind w:left="4080" w:hanging="480"/>
-      </w:pPr>
-    </w:lvl>
-    <w:lvl w:ilvl="6">
-      <w:start w:val="8"/>
-      <w:numFmt w:val="decimal"/>
-      <w:lvlText w:val="%7."/>
-      <w:lvlJc w:val="left"/>
-      <w:pPr>
-        <w:tabs>
-          <w:tab w:val="num" w:pos="4320"/>
-        </w:tabs>
-        <w:ind w:left="4800" w:hanging="480"/>
-      </w:pPr>
-    </w:lvl>
-  </w:abstractNum>
-  <w:abstractNum w:abstractNumId="994110">
-    <w:nsid w:val="57e56e02"/>
-    <w:multiLevelType w:val="multilevel"/>
-    <w:lvl w:ilvl="0">
-      <w:start w:val="10"/>
-      <w:numFmt w:val="decimal"/>
-      <w:lvlText w:val="%1."/>
-      <w:lvlJc w:val="left"/>
-      <w:pPr>
-        <w:tabs>
-          <w:tab w:val="num" w:pos="0"/>
-        </w:tabs>
-        <w:ind w:left="480" w:hanging="480"/>
-      </w:pPr>
-    </w:lvl>
-    <w:lvl w:ilvl="1">
-      <w:start w:val="10"/>
-      <w:numFmt w:val="decimal"/>
-      <w:lvlText w:val="%2."/>
-      <w:lvlJc w:val="left"/>
-      <w:pPr>
-        <w:tabs>
-          <w:tab w:val="num" w:pos="720"/>
-        </w:tabs>
-        <w:ind w:left="1200" w:hanging="480"/>
-      </w:pPr>
-    </w:lvl>
-    <w:lvl w:ilvl="2">
-      <w:start w:val="10"/>
-      <w:numFmt w:val="decimal"/>
-      <w:lvlText w:val="%3."/>
-      <w:lvlJc w:val="left"/>
-      <w:pPr>
-        <w:tabs>
-          <w:tab w:val="num" w:pos="1440"/>
-        </w:tabs>
-        <w:ind w:left="1920" w:hanging="480"/>
-      </w:pPr>
-    </w:lvl>
-    <w:lvl w:ilvl="3">
-      <w:start w:val="10"/>
-      <w:numFmt w:val="decimal"/>
-      <w:lvlText w:val="%4."/>
-      <w:lvlJc w:val="left"/>
-      <w:pPr>
-        <w:tabs>
-          <w:tab w:val="num" w:pos="2160"/>
-        </w:tabs>
-        <w:ind w:left="2640" w:hanging="480"/>
-      </w:pPr>
-    </w:lvl>
-    <w:lvl w:ilvl="4">
-      <w:start w:val="10"/>
-      <w:numFmt w:val="decimal"/>
-      <w:lvlText w:val="%5."/>
-      <w:lvlJc w:val="left"/>
-      <w:pPr>
-        <w:tabs>
-          <w:tab w:val="num" w:pos="2880"/>
-        </w:tabs>
-        <w:ind w:left="3360" w:hanging="480"/>
-      </w:pPr>
-    </w:lvl>
-    <w:lvl w:ilvl="5">
-      <w:start w:val="10"/>
-      <w:numFmt w:val="decimal"/>
-      <w:lvlText w:val="%6."/>
-      <w:lvlJc w:val="left"/>
-      <w:pPr>
-        <w:tabs>
-          <w:tab w:val="num" w:pos="3600"/>
-        </w:tabs>
-        <w:ind w:left="4080" w:hanging="480"/>
-      </w:pPr>
-    </w:lvl>
-    <w:lvl w:ilvl="6">
-      <w:start w:val="10"/>
-      <w:numFmt w:val="decimal"/>
-      <w:lvlText w:val="%7."/>
-      <w:lvlJc w:val="left"/>
-      <w:pPr>
-        <w:tabs>
-          <w:tab w:val="num" w:pos="4320"/>
-        </w:tabs>
-        <w:ind w:left="4800" w:hanging="480"/>
-      </w:pPr>
-    </w:lvl>
-  </w:abstractNum>
-  <w:abstractNum w:abstractNumId="994114">
-    <w:nsid w:val="828604de"/>
-    <w:multiLevelType w:val="multilevel"/>
-    <w:lvl w:ilvl="0">
-      <w:start w:val="14"/>
-      <w:numFmt w:val="decimal"/>
-      <w:lvlText w:val="%1."/>
-      <w:lvlJc w:val="left"/>
-      <w:pPr>
-        <w:tabs>
-          <w:tab w:val="num" w:pos="0"/>
-        </w:tabs>
-        <w:ind w:left="480" w:hanging="480"/>
-      </w:pPr>
-    </w:lvl>
-    <w:lvl w:ilvl="1">
-      <w:start w:val="14"/>
-      <w:numFmt w:val="decimal"/>
-      <w:lvlText w:val="%2."/>
-      <w:lvlJc w:val="left"/>
-      <w:pPr>
-        <w:tabs>
-          <w:tab w:val="num" w:pos="720"/>
-        </w:tabs>
-        <w:ind w:left="1200" w:hanging="480"/>
-      </w:pPr>
-    </w:lvl>
-    <w:lvl w:ilvl="2">
-      <w:start w:val="14"/>
-      <w:numFmt w:val="decimal"/>
-      <w:lvlText w:val="%3."/>
-      <w:lvlJc w:val="left"/>
-      <w:pPr>
-        <w:tabs>
-          <w:tab w:val="num" w:pos="1440"/>
-        </w:tabs>
-        <w:ind w:left="1920" w:hanging="480"/>
-      </w:pPr>
-    </w:lvl>
-    <w:lvl w:ilvl="3">
-      <w:start w:val="14"/>
-      <w:numFmt w:val="decimal"/>
-      <w:lvlText w:val="%4."/>
-      <w:lvlJc w:val="left"/>
-      <w:pPr>
-        <w:tabs>
-          <w:tab w:val="num" w:pos="2160"/>
-        </w:tabs>
-        <w:ind w:left="2640" w:hanging="480"/>
-      </w:pPr>
-    </w:lvl>
-    <w:lvl w:ilvl="4">
-      <w:start w:val="14"/>
-      <w:numFmt w:val="decimal"/>
-      <w:lvlText w:val="%5."/>
-      <w:lvlJc w:val="left"/>
-      <w:pPr>
-        <w:tabs>
-          <w:tab w:val="num" w:pos="2880"/>
-        </w:tabs>
-        <w:ind w:left="3360" w:hanging="480"/>
-      </w:pPr>
-    </w:lvl>
-    <w:lvl w:ilvl="5">
-      <w:start w:val="14"/>
-      <w:numFmt w:val="decimal"/>
-      <w:lvlText w:val="%6."/>
-      <w:lvlJc w:val="left"/>
-      <w:pPr>
-        <w:tabs>
-          <w:tab w:val="num" w:pos="3600"/>
-        </w:tabs>
-        <w:ind w:left="4080" w:hanging="480"/>
-      </w:pPr>
-    </w:lvl>
-    <w:lvl w:ilvl="6">
-      <w:start w:val="14"/>
-      <w:numFmt w:val="decimal"/>
-      <w:lvlText w:val="%7."/>
-      <w:lvlJc w:val="left"/>
-      <w:pPr>
-        <w:tabs>
-          <w:tab w:val="num" w:pos="4320"/>
-        </w:tabs>
-        <w:ind w:left="4800" w:hanging="480"/>
-      </w:pPr>
-    </w:lvl>
-  </w:abstractNum>
-  <w:abstractNum w:abstractNumId="994116">
-    <w:nsid w:val="c25d6950"/>
-    <w:multiLevelType w:val="multilevel"/>
-    <w:lvl w:ilvl="0">
-      <w:start w:val="16"/>
-      <w:numFmt w:val="decimal"/>
-      <w:lvlText w:val="%1."/>
-      <w:lvlJc w:val="left"/>
-      <w:pPr>
-        <w:tabs>
-          <w:tab w:val="num" w:pos="0"/>
-        </w:tabs>
-        <w:ind w:left="480" w:hanging="480"/>
-      </w:pPr>
-    </w:lvl>
-    <w:lvl w:ilvl="1">
-      <w:start w:val="16"/>
-      <w:numFmt w:val="decimal"/>
-      <w:lvlText w:val="%2."/>
-      <w:lvlJc w:val="left"/>
-      <w:pPr>
-        <w:tabs>
-          <w:tab w:val="num" w:pos="720"/>
-        </w:tabs>
-        <w:ind w:left="1200" w:hanging="480"/>
-      </w:pPr>
-    </w:lvl>
-    <w:lvl w:ilvl="2">
-      <w:start w:val="16"/>
-      <w:numFmt w:val="decimal"/>
-      <w:lvlText w:val="%3."/>
-      <w:lvlJc w:val="left"/>
-      <w:pPr>
-        <w:tabs>
-          <w:tab w:val="num" w:pos="1440"/>
-        </w:tabs>
-        <w:ind w:left="1920" w:hanging="480"/>
-      </w:pPr>
-    </w:lvl>
-    <w:lvl w:ilvl="3">
-      <w:start w:val="16"/>
-      <w:numFmt w:val="decimal"/>
-      <w:lvlText w:val="%4."/>
-      <w:lvlJc w:val="left"/>
-      <w:pPr>
-        <w:tabs>
-          <w:tab w:val="num" w:pos="2160"/>
-        </w:tabs>
-        <w:ind w:left="2640" w:hanging="480"/>
-      </w:pPr>
-    </w:lvl>
-    <w:lvl w:ilvl="4">
-      <w:start w:val="16"/>
-      <w:numFmt w:val="decimal"/>
-      <w:lvlText w:val="%5."/>
-      <w:lvlJc w:val="left"/>
-      <w:pPr>
-        <w:tabs>
-          <w:tab w:val="num" w:pos="2880"/>
-        </w:tabs>
-        <w:ind w:left="3360" w:hanging="480"/>
-      </w:pPr>
-    </w:lvl>
-    <w:lvl w:ilvl="5">
-      <w:start w:val="16"/>
-      <w:numFmt w:val="decimal"/>
-      <w:lvlText w:val="%6."/>
-      <w:lvlJc w:val="left"/>
-      <w:pPr>
-        <w:tabs>
-          <w:tab w:val="num" w:pos="3600"/>
-        </w:tabs>
-        <w:ind w:left="4080" w:hanging="480"/>
-      </w:pPr>
-    </w:lvl>
-    <w:lvl w:ilvl="6">
-      <w:start w:val="16"/>
-      <w:numFmt w:val="decimal"/>
-      <w:lvlText w:val="%7."/>
-      <w:lvlJc w:val="left"/>
-      <w:pPr>
-        <w:tabs>
-          <w:tab w:val="num" w:pos="4320"/>
-        </w:tabs>
-        <w:ind w:left="4800" w:hanging="480"/>
-      </w:pPr>
-    </w:lvl>
-  </w:abstractNum>
-  <w:abstractNum w:abstractNumId="994118">
-    <w:nsid w:val="b1de1a61"/>
-    <w:multiLevelType w:val="multilevel"/>
-    <w:lvl w:ilvl="0">
-      <w:start w:val="18"/>
-      <w:numFmt w:val="decimal"/>
-      <w:lvlText w:val="%1."/>
-      <w:lvlJc w:val="left"/>
-      <w:pPr>
-        <w:tabs>
-          <w:tab w:val="num" w:pos="0"/>
-        </w:tabs>
-        <w:ind w:left="480" w:hanging="480"/>
-      </w:pPr>
-    </w:lvl>
-    <w:lvl w:ilvl="1">
-      <w:start w:val="18"/>
-      <w:numFmt w:val="decimal"/>
-      <w:lvlText w:val="%2."/>
-      <w:lvlJc w:val="left"/>
-      <w:pPr>
-        <w:tabs>
-          <w:tab w:val="num" w:pos="720"/>
-        </w:tabs>
-        <w:ind w:left="1200" w:hanging="480"/>
-      </w:pPr>
-    </w:lvl>
-    <w:lvl w:ilvl="2">
-      <w:start w:val="18"/>
-      <w:numFmt w:val="decimal"/>
-      <w:lvlText w:val="%3."/>
-      <w:lvlJc w:val="left"/>
-      <w:pPr>
-        <w:tabs>
-          <w:tab w:val="num" w:pos="1440"/>
-        </w:tabs>
-        <w:ind w:left="1920" w:hanging="480"/>
-      </w:pPr>
-    </w:lvl>
-    <w:lvl w:ilvl="3">
-      <w:start w:val="18"/>
-      <w:numFmt w:val="decimal"/>
-      <w:lvlText w:val="%4."/>
-      <w:lvlJc w:val="left"/>
-      <w:pPr>
-        <w:tabs>
-          <w:tab w:val="num" w:pos="2160"/>
-        </w:tabs>
-        <w:ind w:left="2640" w:hanging="480"/>
-      </w:pPr>
-    </w:lvl>
-    <w:lvl w:ilvl="4">
-      <w:start w:val="18"/>
-      <w:numFmt w:val="decimal"/>
-      <w:lvlText w:val="%5."/>
-      <w:lvlJc w:val="left"/>
-      <w:pPr>
-        <w:tabs>
-          <w:tab w:val="num" w:pos="2880"/>
-        </w:tabs>
-        <w:ind w:left="3360" w:hanging="480"/>
-      </w:pPr>
-    </w:lvl>
-    <w:lvl w:ilvl="5">
-      <w:start w:val="18"/>
-      <w:numFmt w:val="decimal"/>
-      <w:lvlText w:val="%6."/>
-      <w:lvlJc w:val="left"/>
-      <w:pPr>
-        <w:tabs>
-          <w:tab w:val="num" w:pos="3600"/>
-        </w:tabs>
-        <w:ind w:left="4080" w:hanging="480"/>
-      </w:pPr>
-    </w:lvl>
-    <w:lvl w:ilvl="6">
-      <w:start w:val="18"/>
-      <w:numFmt w:val="decimal"/>
-      <w:lvlText w:val="%7."/>
-      <w:lvlJc w:val="left"/>
-      <w:pPr>
-        <w:tabs>
-          <w:tab w:val="num" w:pos="4320"/>
-        </w:tabs>
-        <w:ind w:left="4800" w:hanging="480"/>
-      </w:pPr>
-    </w:lvl>
-  </w:abstractNum>
-  <w:abstractNum w:abstractNumId="994119">
-    <w:nsid w:val="de163759"/>
-    <w:multiLevelType w:val="multilevel"/>
-    <w:lvl w:ilvl="0">
-      <w:start w:val="19"/>
-      <w:numFmt w:val="decimal"/>
-      <w:lvlText w:val="%1."/>
-      <w:lvlJc w:val="left"/>
-      <w:pPr>
-        <w:tabs>
-          <w:tab w:val="num" w:pos="0"/>
-        </w:tabs>
-        <w:ind w:left="480" w:hanging="480"/>
-      </w:pPr>
-    </w:lvl>
-    <w:lvl w:ilvl="1">
-      <w:start w:val="19"/>
-      <w:numFmt w:val="decimal"/>
-      <w:lvlText w:val="%2."/>
-      <w:lvlJc w:val="left"/>
-      <w:pPr>
-        <w:tabs>
-          <w:tab w:val="num" w:pos="720"/>
-        </w:tabs>
-        <w:ind w:left="1200" w:hanging="480"/>
-      </w:pPr>
-    </w:lvl>
-    <w:lvl w:ilvl="2">
-      <w:start w:val="19"/>
-      <w:numFmt w:val="decimal"/>
-      <w:lvlText w:val="%3."/>
-      <w:lvlJc w:val="left"/>
-      <w:pPr>
-        <w:tabs>
-          <w:tab w:val="num" w:pos="1440"/>
-        </w:tabs>
-        <w:ind w:left="1920" w:hanging="480"/>
-      </w:pPr>
-    </w:lvl>
-    <w:lvl w:ilvl="3">
-      <w:start w:val="19"/>
-      <w:numFmt w:val="decimal"/>
-      <w:lvlText w:val="%4."/>
-      <w:lvlJc w:val="left"/>
-      <w:pPr>
-        <w:tabs>
-          <w:tab w:val="num" w:pos="2160"/>
-        </w:tabs>
-        <w:ind w:left="2640" w:hanging="480"/>
-      </w:pPr>
-    </w:lvl>
-    <w:lvl w:ilvl="4">
-      <w:start w:val="19"/>
-      <w:numFmt w:val="decimal"/>
-      <w:lvlText w:val="%5."/>
-      <w:lvlJc w:val="left"/>
-      <w:pPr>
-        <w:tabs>
-          <w:tab w:val="num" w:pos="2880"/>
-        </w:tabs>
-        <w:ind w:left="3360" w:hanging="480"/>
-      </w:pPr>
-    </w:lvl>
-    <w:lvl w:ilvl="5">
-      <w:start w:val="19"/>
-      <w:numFmt w:val="decimal"/>
-      <w:lvlText w:val="%6."/>
-      <w:lvlJc w:val="left"/>
-      <w:pPr>
-        <w:tabs>
-          <w:tab w:val="num" w:pos="3600"/>
-        </w:tabs>
-        <w:ind w:left="4080" w:hanging="480"/>
-      </w:pPr>
-    </w:lvl>
-    <w:lvl w:ilvl="6">
-      <w:start w:val="19"/>
-      <w:numFmt w:val="decimal"/>
-      <w:lvlText w:val="%7."/>
-      <w:lvlJc w:val="left"/>
-      <w:pPr>
-        <w:tabs>
-          <w:tab w:val="num" w:pos="4320"/>
-        </w:tabs>
-        <w:ind w:left="4800" w:hanging="480"/>
-      </w:pPr>
-    </w:lvl>
-  </w:abstractNum>
-  <w:abstractNum w:abstractNumId="99413">
-    <w:nsid w:val="24a351b8"/>
-    <w:multiLevelType w:val="multilevel"/>
-    <w:lvl w:ilvl="0">
-      <w:start w:val="3"/>
-      <w:numFmt w:val="decimal"/>
-      <w:lvlText w:val="%1."/>
-      <w:lvlJc w:val="left"/>
-      <w:pPr>
-        <w:tabs>
-          <w:tab w:val="num" w:pos="0"/>
-        </w:tabs>
-        <w:ind w:left="480" w:hanging="480"/>
-      </w:pPr>
-    </w:lvl>
-    <w:lvl w:ilvl="1">
-      <w:start w:val="3"/>
-      <w:numFmt w:val="decimal"/>
-      <w:lvlText w:val="%2."/>
-      <w:lvlJc w:val="left"/>
-      <w:pPr>
-        <w:tabs>
-          <w:tab w:val="num" w:pos="720"/>
-        </w:tabs>
-        <w:ind w:left="1200" w:hanging="480"/>
-      </w:pPr>
-    </w:lvl>
-    <w:lvl w:ilvl="2">
-      <w:start w:val="3"/>
-      <w:numFmt w:val="decimal"/>
-      <w:lvlText w:val="%3."/>
-      <w:lvlJc w:val="left"/>
-      <w:pPr>
-        <w:tabs>
-          <w:tab w:val="num" w:pos="1440"/>
-        </w:tabs>
-        <w:ind w:left="1920" w:hanging="480"/>
-      </w:pPr>
-    </w:lvl>
-    <w:lvl w:ilvl="3">
-      <w:start w:val="3"/>
-      <w:numFmt w:val="decimal"/>
-      <w:lvlText w:val="%4."/>
-      <w:lvlJc w:val="left"/>
-      <w:pPr>
-        <w:tabs>
-          <w:tab w:val="num" w:pos="2160"/>
-        </w:tabs>
-        <w:ind w:left="2640" w:hanging="480"/>
-      </w:pPr>
-    </w:lvl>
-    <w:lvl w:ilvl="4">
-      <w:start w:val="3"/>
-      <w:numFmt w:val="decimal"/>
-      <w:lvlText w:val="%5."/>
-      <w:lvlJc w:val="left"/>
-      <w:pPr>
-        <w:tabs>
-          <w:tab w:val="num" w:pos="2880"/>
-        </w:tabs>
-        <w:ind w:left="3360" w:hanging="480"/>
-      </w:pPr>
-    </w:lvl>
-    <w:lvl w:ilvl="5">
-      <w:start w:val="3"/>
-      <w:numFmt w:val="decimal"/>
-      <w:lvlText w:val="%6."/>
-      <w:lvlJc w:val="left"/>
-      <w:pPr>
-        <w:tabs>
-          <w:tab w:val="num" w:pos="3600"/>
-        </w:tabs>
-        <w:ind w:left="4080" w:hanging="480"/>
-      </w:pPr>
-    </w:lvl>
-    <w:lvl w:ilvl="6">
-      <w:start w:val="3"/>
-      <w:numFmt w:val="decimal"/>
-      <w:lvlText w:val="%7."/>
-      <w:lvlJc w:val="left"/>
-      <w:pPr>
-        <w:tabs>
-          <w:tab w:val="num" w:pos="4320"/>
-        </w:tabs>
-        <w:ind w:left="4800" w:hanging="480"/>
-      </w:pPr>
-    </w:lvl>
-  </w:abstractNum>
-  <w:abstractNum w:abstractNumId="99412">
-    <w:nsid w:val="77fbd873"/>
-    <w:multiLevelType w:val="multilevel"/>
-    <w:lvl w:ilvl="0">
-      <w:start w:val="2"/>
-      <w:numFmt w:val="decimal"/>
-      <w:lvlText w:val="%1."/>
-      <w:lvlJc w:val="left"/>
-      <w:pPr>
-        <w:tabs>
-          <w:tab w:val="num" w:pos="0"/>
-        </w:tabs>
-        <w:ind w:left="480" w:hanging="480"/>
-      </w:pPr>
-    </w:lvl>
-    <w:lvl w:ilvl="1">
-      <w:start w:val="2"/>
-      <w:numFmt w:val="decimal"/>
-      <w:lvlText w:val="%2."/>
-      <w:lvlJc w:val="left"/>
-      <w:pPr>
-        <w:tabs>
-          <w:tab w:val="num" w:pos="720"/>
-        </w:tabs>
-        <w:ind w:left="1200" w:hanging="480"/>
-      </w:pPr>
-    </w:lvl>
-    <w:lvl w:ilvl="2">
-      <w:start w:val="2"/>
-      <w:numFmt w:val="decimal"/>
-      <w:lvlText w:val="%3."/>
-      <w:lvlJc w:val="left"/>
-      <w:pPr>
-        <w:tabs>
-          <w:tab w:val="num" w:pos="1440"/>
-        </w:tabs>
-        <w:ind w:left="1920" w:hanging="480"/>
-      </w:pPr>
-    </w:lvl>
-    <w:lvl w:ilvl="3">
-      <w:start w:val="2"/>
-      <w:numFmt w:val="decimal"/>
-      <w:lvlText w:val="%4."/>
-      <w:lvlJc w:val="left"/>
-      <w:pPr>
-        <w:tabs>
-          <w:tab w:val="num" w:pos="2160"/>
-        </w:tabs>
-        <w:ind w:left="2640" w:hanging="480"/>
-      </w:pPr>
-    </w:lvl>
-    <w:lvl w:ilvl="4">
-      <w:start w:val="2"/>
-      <w:numFmt w:val="decimal"/>
-      <w:lvlText w:val="%5."/>
-      <w:lvlJc w:val="left"/>
-      <w:pPr>
-        <w:tabs>
-          <w:tab w:val="num" w:pos="2880"/>
-        </w:tabs>
-        <w:ind w:left="3360" w:hanging="480"/>
-      </w:pPr>
-    </w:lvl>
-    <w:lvl w:ilvl="5">
-      <w:start w:val="2"/>
-      <w:numFmt w:val="decimal"/>
-      <w:lvlText w:val="%6."/>
-      <w:lvlJc w:val="left"/>
-      <w:pPr>
-        <w:tabs>
-          <w:tab w:val="num" w:pos="3600"/>
-        </w:tabs>
-        <w:ind w:left="4080" w:hanging="480"/>
-      </w:pPr>
-    </w:lvl>
-    <w:lvl w:ilvl="6">
-      <w:start w:val="2"/>
-      <w:numFmt w:val="decimal"/>
-      <w:lvlText w:val="%7."/>
-      <w:lvlJc w:val="left"/>
-      <w:pPr>
-        <w:tabs>
-          <w:tab w:val="num" w:pos="4320"/>
-        </w:tabs>
-        <w:ind w:left="4800" w:hanging="480"/>
-      </w:pPr>
-    </w:lvl>
-  </w:abstractNum>
-  <w:abstractNum w:abstractNumId="994111">
-    <w:nsid w:val="2194bdd4"/>
-    <w:multiLevelType w:val="multilevel"/>
-    <w:lvl w:ilvl="0">
-      <w:start w:val="11"/>
-      <w:numFmt w:val="decimal"/>
-      <w:lvlText w:val="%1."/>
-      <w:lvlJc w:val="left"/>
-      <w:pPr>
-        <w:tabs>
-          <w:tab w:val="num" w:pos="0"/>
-        </w:tabs>
-        <w:ind w:left="480" w:hanging="480"/>
-      </w:pPr>
-    </w:lvl>
-    <w:lvl w:ilvl="1">
-      <w:start w:val="11"/>
-      <w:numFmt w:val="decimal"/>
-      <w:lvlText w:val="%2."/>
-      <w:lvlJc w:val="left"/>
-      <w:pPr>
-        <w:tabs>
-          <w:tab w:val="num" w:pos="720"/>
-        </w:tabs>
-        <w:ind w:left="1200" w:hanging="480"/>
-      </w:pPr>
-    </w:lvl>
-    <w:lvl w:ilvl="2">
-      <w:start w:val="11"/>
-      <w:numFmt w:val="decimal"/>
-      <w:lvlText w:val="%3."/>
-      <w:lvlJc w:val="left"/>
-      <w:pPr>
-        <w:tabs>
-          <w:tab w:val="num" w:pos="1440"/>
-        </w:tabs>
-        <w:ind w:left="1920" w:hanging="480"/>
-      </w:pPr>
-    </w:lvl>
-    <w:lvl w:ilvl="3">
-      <w:start w:val="11"/>
-      <w:numFmt w:val="decimal"/>
-      <w:lvlText w:val="%4."/>
-      <w:lvlJc w:val="left"/>
-      <w:pPr>
-        <w:tabs>
-          <w:tab w:val="num" w:pos="2160"/>
-        </w:tabs>
-        <w:ind w:left="2640" w:hanging="480"/>
-      </w:pPr>
-    </w:lvl>
-    <w:lvl w:ilvl="4">
-      <w:start w:val="11"/>
-      <w:numFmt w:val="decimal"/>
-      <w:lvlText w:val="%5."/>
-      <w:lvlJc w:val="left"/>
-      <w:pPr>
-        <w:tabs>
-          <w:tab w:val="num" w:pos="2880"/>
-        </w:tabs>
-        <w:ind w:left="3360" w:hanging="480"/>
-      </w:pPr>
-    </w:lvl>
-    <w:lvl w:ilvl="5">
-      <w:start w:val="11"/>
-      <w:numFmt w:val="decimal"/>
-      <w:lvlText w:val="%6."/>
-      <w:lvlJc w:val="left"/>
-      <w:pPr>
-        <w:tabs>
-          <w:tab w:val="num" w:pos="3600"/>
-        </w:tabs>
-        <w:ind w:left="4080" w:hanging="480"/>
-      </w:pPr>
-    </w:lvl>
-    <w:lvl w:ilvl="6">
-      <w:start w:val="11"/>
-      <w:numFmt w:val="decimal"/>
-      <w:lvlText w:val="%7."/>
-      <w:lvlJc w:val="left"/>
-      <w:pPr>
-        <w:tabs>
-          <w:tab w:val="num" w:pos="4320"/>
-        </w:tabs>
-        <w:ind w:left="4800" w:hanging="480"/>
-      </w:pPr>
-    </w:lvl>
-  </w:abstractNum>
-  <w:abstractNum w:abstractNumId="994115">
-    <w:nsid w:val="5a0f2a50"/>
-    <w:multiLevelType w:val="multilevel"/>
-    <w:lvl w:ilvl="0">
-      <w:start w:val="15"/>
-      <w:numFmt w:val="decimal"/>
-      <w:lvlText w:val="%1."/>
-      <w:lvlJc w:val="left"/>
-      <w:pPr>
-        <w:tabs>
-          <w:tab w:val="num" w:pos="0"/>
-        </w:tabs>
-        <w:ind w:left="480" w:hanging="480"/>
-      </w:pPr>
-    </w:lvl>
-    <w:lvl w:ilvl="1">
-      <w:start w:val="15"/>
-      <w:numFmt w:val="decimal"/>
-      <w:lvlText w:val="%2."/>
-      <w:lvlJc w:val="left"/>
-      <w:pPr>
-        <w:tabs>
-          <w:tab w:val="num" w:pos="720"/>
-        </w:tabs>
-        <w:ind w:left="1200" w:hanging="480"/>
-      </w:pPr>
-    </w:lvl>
-    <w:lvl w:ilvl="2">
-      <w:start w:val="15"/>
-      <w:numFmt w:val="decimal"/>
-      <w:lvlText w:val="%3."/>
-      <w:lvlJc w:val="left"/>
-      <w:pPr>
-        <w:tabs>
-          <w:tab w:val="num" w:pos="1440"/>
-        </w:tabs>
-        <w:ind w:left="1920" w:hanging="480"/>
-      </w:pPr>
-    </w:lvl>
-    <w:lvl w:ilvl="3">
-      <w:start w:val="15"/>
-      <w:numFmt w:val="decimal"/>
-      <w:lvlText w:val="%4."/>
-      <w:lvlJc w:val="left"/>
-      <w:pPr>
-        <w:tabs>
-          <w:tab w:val="num" w:pos="2160"/>
-        </w:tabs>
-        <w:ind w:left="2640" w:hanging="480"/>
-      </w:pPr>
-    </w:lvl>
-    <w:lvl w:ilvl="4">
-      <w:start w:val="15"/>
-      <w:numFmt w:val="decimal"/>
-      <w:lvlText w:val="%5."/>
-      <w:lvlJc w:val="left"/>
-      <w:pPr>
-        <w:tabs>
-          <w:tab w:val="num" w:pos="2880"/>
-        </w:tabs>
-        <w:ind w:left="3360" w:hanging="480"/>
-      </w:pPr>
-    </w:lvl>
-    <w:lvl w:ilvl="5">
-      <w:start w:val="15"/>
-      <w:numFmt w:val="decimal"/>
-      <w:lvlText w:val="%6."/>
-      <w:lvlJc w:val="left"/>
-      <w:pPr>
-        <w:tabs>
-          <w:tab w:val="num" w:pos="3600"/>
-        </w:tabs>
-        <w:ind w:left="4080" w:hanging="480"/>
-      </w:pPr>
-    </w:lvl>
-    <w:lvl w:ilvl="6">
-      <w:start w:val="15"/>
-      <w:numFmt w:val="decimal"/>
-      <w:lvlText w:val="%7."/>
-      <w:lvlJc w:val="left"/>
-      <w:pPr>
-        <w:tabs>
-          <w:tab w:val="num" w:pos="4320"/>
-        </w:tabs>
-        <w:ind w:left="4800" w:hanging="480"/>
-      </w:pPr>
-    </w:lvl>
-  </w:abstractNum>
-  <w:abstractNum w:abstractNumId="994123">
-    <w:nsid w:val="a7e2eb03"/>
-    <w:multiLevelType w:val="multilevel"/>
-    <w:lvl w:ilvl="0">
-      <w:start w:val="23"/>
-      <w:numFmt w:val="decimal"/>
-      <w:lvlText w:val="%1."/>
-      <w:lvlJc w:val="left"/>
-      <w:pPr>
-        <w:tabs>
-          <w:tab w:val="num" w:pos="0"/>
-        </w:tabs>
-        <w:ind w:left="480" w:hanging="480"/>
-      </w:pPr>
-    </w:lvl>
-    <w:lvl w:ilvl="1">
-      <w:start w:val="23"/>
-      <w:numFmt w:val="decimal"/>
-      <w:lvlText w:val="%2."/>
-      <w:lvlJc w:val="left"/>
-      <w:pPr>
-        <w:tabs>
-          <w:tab w:val="num" w:pos="720"/>
-        </w:tabs>
-        <w:ind w:left="1200" w:hanging="480"/>
-      </w:pPr>
-    </w:lvl>
-    <w:lvl w:ilvl="2">
-      <w:start w:val="23"/>
-      <w:numFmt w:val="decimal"/>
-      <w:lvlText w:val="%3."/>
-      <w:lvlJc w:val="left"/>
-      <w:pPr>
-        <w:tabs>
-          <w:tab w:val="num" w:pos="1440"/>
-        </w:tabs>
-        <w:ind w:left="1920" w:hanging="480"/>
-      </w:pPr>
-    </w:lvl>
-    <w:lvl w:ilvl="3">
-      <w:start w:val="23"/>
-      <w:numFmt w:val="decimal"/>
-      <w:lvlText w:val="%4."/>
-      <w:lvlJc w:val="left"/>
-      <w:pPr>
-        <w:tabs>
-          <w:tab w:val="num" w:pos="2160"/>
-        </w:tabs>
-        <w:ind w:left="2640" w:hanging="480"/>
-      </w:pPr>
-    </w:lvl>
-    <w:lvl w:ilvl="4">
-      <w:start w:val="23"/>
-      <w:numFmt w:val="decimal"/>
-      <w:lvlText w:val="%5."/>
-      <w:lvlJc w:val="left"/>
-      <w:pPr>
-        <w:tabs>
-          <w:tab w:val="num" w:pos="2880"/>
-        </w:tabs>
-        <w:ind w:left="3360" w:hanging="480"/>
-      </w:pPr>
-    </w:lvl>
-    <w:lvl w:ilvl="5">
-      <w:start w:val="23"/>
-      <w:numFmt w:val="decimal"/>
-      <w:lvlText w:val="%6."/>
-      <w:lvlJc w:val="left"/>
-      <w:pPr>
-        <w:tabs>
-          <w:tab w:val="num" w:pos="3600"/>
-        </w:tabs>
-        <w:ind w:left="4080" w:hanging="480"/>
-      </w:pPr>
-    </w:lvl>
-    <w:lvl w:ilvl="6">
-      <w:start w:val="23"/>
-      <w:numFmt w:val="decimal"/>
-      <w:lvlText w:val="%7."/>
-      <w:lvlJc w:val="left"/>
-      <w:pPr>
-        <w:tabs>
-          <w:tab w:val="num" w:pos="4320"/>
-        </w:tabs>
-        <w:ind w:left="4800" w:hanging="480"/>
-      </w:pPr>
-    </w:lvl>
-  </w:abstractNum>
-  <w:abstractNum w:abstractNumId="994125">
-    <w:nsid w:val="99d66074"/>
-    <w:multiLevelType w:val="multilevel"/>
-    <w:lvl w:ilvl="0">
-      <w:start w:val="25"/>
-      <w:numFmt w:val="decimal"/>
-      <w:lvlText w:val="%1."/>
-      <w:lvlJc w:val="left"/>
-      <w:pPr>
-        <w:tabs>
-          <w:tab w:val="num" w:pos="0"/>
-        </w:tabs>
-        <w:ind w:left="480" w:hanging="480"/>
-      </w:pPr>
-    </w:lvl>
-    <w:lvl w:ilvl="1">
-      <w:start w:val="25"/>
-      <w:numFmt w:val="decimal"/>
-      <w:lvlText w:val="%2."/>
-      <w:lvlJc w:val="left"/>
-      <w:pPr>
-        <w:tabs>
-          <w:tab w:val="num" w:pos="720"/>
-        </w:tabs>
-        <w:ind w:left="1200" w:hanging="480"/>
-      </w:pPr>
-    </w:lvl>
-    <w:lvl w:ilvl="2">
-      <w:start w:val="25"/>
-      <w:numFmt w:val="decimal"/>
-      <w:lvlText w:val="%3."/>
-      <w:lvlJc w:val="left"/>
-      <w:pPr>
-        <w:tabs>
-          <w:tab w:val="num" w:pos="1440"/>
-        </w:tabs>
-        <w:ind w:left="1920" w:hanging="480"/>
-      </w:pPr>
-    </w:lvl>
-    <w:lvl w:ilvl="3">
-      <w:start w:val="25"/>
-      <w:numFmt w:val="decimal"/>
-      <w:lvlText w:val="%4."/>
-      <w:lvlJc w:val="left"/>
-      <w:pPr>
-        <w:tabs>
-          <w:tab w:val="num" w:pos="2160"/>
-        </w:tabs>
-        <w:ind w:left="2640" w:hanging="480"/>
-      </w:pPr>
-    </w:lvl>
-    <w:lvl w:ilvl="4">
-      <w:start w:val="25"/>
-      <w:numFmt w:val="decimal"/>
-      <w:lvlText w:val="%5."/>
-      <w:lvlJc w:val="left"/>
-      <w:pPr>
-        <w:tabs>
-          <w:tab w:val="num" w:pos="2880"/>
-        </w:tabs>
-        <w:ind w:left="3360" w:hanging="480"/>
-      </w:pPr>
-    </w:lvl>
-    <w:lvl w:ilvl="5">
-      <w:start w:val="25"/>
-      <w:numFmt w:val="decimal"/>
-      <w:lvlText w:val="%6."/>
-      <w:lvlJc w:val="left"/>
-      <w:pPr>
-        <w:tabs>
-          <w:tab w:val="num" w:pos="3600"/>
-        </w:tabs>
-        <w:ind w:left="4080" w:hanging="480"/>
-      </w:pPr>
-    </w:lvl>
-    <w:lvl w:ilvl="6">
-      <w:start w:val="25"/>
-      <w:numFmt w:val="decimal"/>
-      <w:lvlText w:val="%7."/>
-      <w:lvlJc w:val="left"/>
-      <w:pPr>
-        <w:tabs>
-          <w:tab w:val="num" w:pos="4320"/>
-        </w:tabs>
-        <w:ind w:left="4800" w:hanging="480"/>
-      </w:pPr>
-    </w:lvl>
-  </w:abstractNum>
-  <w:abstractNum w:abstractNumId="994127">
-    <w:nsid w:val="53d4e309"/>
-    <w:multiLevelType w:val="multilevel"/>
-    <w:lvl w:ilvl="0">
-      <w:start w:val="27"/>
-      <w:numFmt w:val="decimal"/>
-      <w:lvlText w:val="%1."/>
-      <w:lvlJc w:val="left"/>
-      <w:pPr>
-        <w:tabs>
-          <w:tab w:val="num" w:pos="0"/>
-        </w:tabs>
-        <w:ind w:left="480" w:hanging="480"/>
-      </w:pPr>
-    </w:lvl>
-    <w:lvl w:ilvl="1">
-      <w:start w:val="27"/>
-      <w:numFmt w:val="decimal"/>
-      <w:lvlText w:val="%2."/>
-      <w:lvlJc w:val="left"/>
-      <w:pPr>
-        <w:tabs>
-          <w:tab w:val="num" w:pos="720"/>
-        </w:tabs>
-        <w:ind w:left="1200" w:hanging="480"/>
-      </w:pPr>
-    </w:lvl>
-    <w:lvl w:ilvl="2">
-      <w:start w:val="27"/>
-      <w:numFmt w:val="decimal"/>
-      <w:lvlText w:val="%3."/>
-      <w:lvlJc w:val="left"/>
-      <w:pPr>
-        <w:tabs>
-          <w:tab w:val="num" w:pos="1440"/>
-        </w:tabs>
-        <w:ind w:left="1920" w:hanging="480"/>
-      </w:pPr>
-    </w:lvl>
-    <w:lvl w:ilvl="3">
-      <w:start w:val="27"/>
-      <w:numFmt w:val="decimal"/>
-      <w:lvlText w:val="%4."/>
-      <w:lvlJc w:val="left"/>
-      <w:pPr>
-        <w:tabs>
-          <w:tab w:val="num" w:pos="2160"/>
-        </w:tabs>
-        <w:ind w:left="2640" w:hanging="480"/>
-      </w:pPr>
-    </w:lvl>
-    <w:lvl w:ilvl="4">
-      <w:start w:val="27"/>
-      <w:numFmt w:val="decimal"/>
-      <w:lvlText w:val="%5."/>
-      <w:lvlJc w:val="left"/>
-      <w:pPr>
-        <w:tabs>
-          <w:tab w:val="num" w:pos="2880"/>
-        </w:tabs>
-        <w:ind w:left="3360" w:hanging="480"/>
-      </w:pPr>
-    </w:lvl>
-    <w:lvl w:ilvl="5">
-      <w:start w:val="27"/>
-      <w:numFmt w:val="decimal"/>
-      <w:lvlText w:val="%6."/>
-      <w:lvlJc w:val="left"/>
-      <w:pPr>
-        <w:tabs>
-          <w:tab w:val="num" w:pos="3600"/>
-        </w:tabs>
-        <w:ind w:left="4080" w:hanging="480"/>
-      </w:pPr>
-    </w:lvl>
-    <w:lvl w:ilvl="6">
-      <w:start w:val="27"/>
-      <w:numFmt w:val="decimal"/>
-      <w:lvlText w:val="%7."/>
-      <w:lvlJc w:val="left"/>
-      <w:pPr>
-        <w:tabs>
-          <w:tab w:val="num" w:pos="4320"/>
-        </w:tabs>
-        <w:ind w:left="4800" w:hanging="480"/>
-      </w:pPr>
-    </w:lvl>
-  </w:abstractNum>
-  <w:abstractNum w:abstractNumId="994133">
-    <w:nsid w:val="89e77be5"/>
-    <w:multiLevelType w:val="multilevel"/>
-    <w:lvl w:ilvl="0">
-      <w:start w:val="33"/>
-      <w:numFmt w:val="decimal"/>
-      <w:lvlText w:val="%1."/>
-      <w:lvlJc w:val="left"/>
-      <w:pPr>
-        <w:tabs>
-          <w:tab w:val="num" w:pos="0"/>
-        </w:tabs>
-        <w:ind w:left="480" w:hanging="480"/>
-      </w:pPr>
-    </w:lvl>
-    <w:lvl w:ilvl="1">
-      <w:start w:val="33"/>
-      <w:numFmt w:val="decimal"/>
-      <w:lvlText w:val="%2."/>
-      <w:lvlJc w:val="left"/>
-      <w:pPr>
-        <w:tabs>
-          <w:tab w:val="num" w:pos="720"/>
-        </w:tabs>
-        <w:ind w:left="1200" w:hanging="480"/>
-      </w:pPr>
-    </w:lvl>
-    <w:lvl w:ilvl="2">
-      <w:start w:val="33"/>
-      <w:numFmt w:val="decimal"/>
-      <w:lvlText w:val="%3."/>
-      <w:lvlJc w:val="left"/>
-      <w:pPr>
-        <w:tabs>
-          <w:tab w:val="num" w:pos="1440"/>
-        </w:tabs>
-        <w:ind w:left="1920" w:hanging="480"/>
-      </w:pPr>
-    </w:lvl>
-    <w:lvl w:ilvl="3">
-      <w:start w:val="33"/>
-      <w:numFmt w:val="decimal"/>
-      <w:lvlText w:val="%4."/>
-      <w:lvlJc w:val="left"/>
-      <w:pPr>
-        <w:tabs>
-          <w:tab w:val="num" w:pos="2160"/>
-        </w:tabs>
-        <w:ind w:left="2640" w:hanging="480"/>
-      </w:pPr>
-    </w:lvl>
-    <w:lvl w:ilvl="4">
-      <w:start w:val="33"/>
-      <w:numFmt w:val="decimal"/>
-      <w:lvlText w:val="%5."/>
-      <w:lvlJc w:val="left"/>
-      <w:pPr>
-        <w:tabs>
-          <w:tab w:val="num" w:pos="2880"/>
-        </w:tabs>
-        <w:ind w:left="3360" w:hanging="480"/>
-      </w:pPr>
-    </w:lvl>
-    <w:lvl w:ilvl="5">
-      <w:start w:val="33"/>
-      <w:numFmt w:val="decimal"/>
-      <w:lvlText w:val="%6."/>
-      <w:lvlJc w:val="left"/>
-      <w:pPr>
-        <w:tabs>
-          <w:tab w:val="num" w:pos="3600"/>
-        </w:tabs>
-        <w:ind w:left="4080" w:hanging="480"/>
-      </w:pPr>
-    </w:lvl>
-    <w:lvl w:ilvl="6">
-      <w:start w:val="33"/>
-      <w:numFmt w:val="decimal"/>
-      <w:lvlText w:val="%7."/>
-      <w:lvlJc w:val="left"/>
-      <w:pPr>
-        <w:tabs>
-          <w:tab w:val="num" w:pos="4320"/>
-        </w:tabs>
-        <w:ind w:left="4800" w:hanging="480"/>
-      </w:pPr>
-    </w:lvl>
-  </w:abstractNum>
-  <w:abstractNum w:abstractNumId="994142">
-    <w:nsid w:val="33bd9011"/>
-    <w:multiLevelType w:val="multilevel"/>
-    <w:lvl w:ilvl="0">
-      <w:start w:val="42"/>
-      <w:numFmt w:val="decimal"/>
-      <w:lvlText w:val="%1."/>
-      <w:lvlJc w:val="left"/>
-      <w:pPr>
-        <w:tabs>
-          <w:tab w:val="num" w:pos="0"/>
-        </w:tabs>
-        <w:ind w:left="480" w:hanging="480"/>
-      </w:pPr>
-    </w:lvl>
-    <w:lvl w:ilvl="1">
-      <w:start w:val="42"/>
-      <w:numFmt w:val="decimal"/>
-      <w:lvlText w:val="%2."/>
-      <w:lvlJc w:val="left"/>
-      <w:pPr>
-        <w:tabs>
-          <w:tab w:val="num" w:pos="720"/>
-        </w:tabs>
-        <w:ind w:left="1200" w:hanging="480"/>
-      </w:pPr>
-    </w:lvl>
-    <w:lvl w:ilvl="2">
-      <w:start w:val="42"/>
-      <w:numFmt w:val="decimal"/>
-      <w:lvlText w:val="%3."/>
-      <w:lvlJc w:val="left"/>
-      <w:pPr>
-        <w:tabs>
-          <w:tab w:val="num" w:pos="1440"/>
-        </w:tabs>
-        <w:ind w:left="1920" w:hanging="480"/>
-      </w:pPr>
-    </w:lvl>
-    <w:lvl w:ilvl="3">
-      <w:start w:val="42"/>
-      <w:numFmt w:val="decimal"/>
-      <w:lvlText w:val="%4."/>
-      <w:lvlJc w:val="left"/>
-      <w:pPr>
-        <w:tabs>
-          <w:tab w:val="num" w:pos="2160"/>
-        </w:tabs>
-        <w:ind w:left="2640" w:hanging="480"/>
-      </w:pPr>
-    </w:lvl>
-    <w:lvl w:ilvl="4">
-      <w:start w:val="42"/>
-      <w:numFmt w:val="decimal"/>
-      <w:lvlText w:val="%5."/>
-      <w:lvlJc w:val="left"/>
-      <w:pPr>
-        <w:tabs>
-          <w:tab w:val="num" w:pos="2880"/>
-        </w:tabs>
-        <w:ind w:left="3360" w:hanging="480"/>
-      </w:pPr>
-    </w:lvl>
-    <w:lvl w:ilvl="5">
-      <w:start w:val="42"/>
-      <w:numFmt w:val="decimal"/>
-      <w:lvlText w:val="%6."/>
-      <w:lvlJc w:val="left"/>
-      <w:pPr>
-        <w:tabs>
-          <w:tab w:val="num" w:pos="3600"/>
-        </w:tabs>
-        <w:ind w:left="4080" w:hanging="480"/>
-      </w:pPr>
-    </w:lvl>
-    <w:lvl w:ilvl="6">
-      <w:start w:val="42"/>
-      <w:numFmt w:val="decimal"/>
-      <w:lvlText w:val="%7."/>
-      <w:lvlJc w:val="left"/>
-      <w:pPr>
-        <w:tabs>
-          <w:tab w:val="num" w:pos="4320"/>
-        </w:tabs>
-        <w:ind w:left="4800" w:hanging="480"/>
-      </w:pPr>
-    </w:lvl>
-  </w:abstractNum>
   <w:abstractNum w:abstractNumId="99415">
-    <w:nsid w:val="a404d3c7"/>
+    <w:nsid w:val="c31e1426"/>
     <w:multiLevelType w:val="multilevel"/>
     <w:lvl w:ilvl="0">
       <w:start w:val="5"/>
@@ -5855,7 +5844,7 @@
     </w:lvl>
   </w:abstractNum>
   <w:abstractNum w:abstractNumId="994112">
-    <w:nsid w:val="398fb7e1"/>
+    <w:nsid w:val="ae392640"/>
     <w:multiLevelType w:val="multilevel"/>
     <w:lvl w:ilvl="0">
       <w:start w:val="12"/>
@@ -5943,7 +5932,7 @@
     </w:lvl>
   </w:abstractNum>
   <w:abstractNum w:abstractNumId="994113">
-    <w:nsid w:val="9807ba13"/>
+    <w:nsid w:val="9f70b874"/>
     <w:multiLevelType w:val="multilevel"/>
     <w:lvl w:ilvl="0">
       <w:start w:val="13"/>
@@ -6139,30 +6128,6 @@
     </w:lvlOverride>
   </w:num>
   <w:num w:numId="1007">
-    <w:abstractNumId w:val="99711"/>
-    <w:lvlOverride w:ilvl="0">
-      <w:startOverride w:val="1"/>
-    </w:lvlOverride>
-    <w:lvlOverride w:ilvl="1">
-      <w:startOverride w:val="1"/>
-    </w:lvlOverride>
-    <w:lvlOverride w:ilvl="2">
-      <w:startOverride w:val="1"/>
-    </w:lvlOverride>
-    <w:lvlOverride w:ilvl="3">
-      <w:startOverride w:val="1"/>
-    </w:lvlOverride>
-    <w:lvlOverride w:ilvl="4">
-      <w:startOverride w:val="1"/>
-    </w:lvlOverride>
-    <w:lvlOverride w:ilvl="5">
-      <w:startOverride w:val="1"/>
-    </w:lvlOverride>
-    <w:lvlOverride w:ilvl="6">
-      <w:startOverride w:val="1"/>
-    </w:lvlOverride>
-  </w:num>
-  <w:num w:numId="1008">
     <w:abstractNumId w:val="99418"/>
     <w:lvlOverride w:ilvl="0">
       <w:startOverride w:val="8"/>
@@ -6186,7 +6151,7 @@
       <w:startOverride w:val="8"/>
     </w:lvlOverride>
   </w:num>
-  <w:num w:numId="1009">
+  <w:num w:numId="1008">
     <w:abstractNumId w:val="994110"/>
     <w:lvlOverride w:ilvl="0">
       <w:startOverride w:val="10"/>
@@ -6210,7 +6175,7 @@
       <w:startOverride w:val="10"/>
     </w:lvlOverride>
   </w:num>
-  <w:num w:numId="1010">
+  <w:num w:numId="1009">
     <w:abstractNumId w:val="994114"/>
     <w:lvlOverride w:ilvl="0">
       <w:startOverride w:val="14"/>
@@ -6234,7 +6199,7 @@
       <w:startOverride w:val="14"/>
     </w:lvlOverride>
   </w:num>
-  <w:num w:numId="1011">
+  <w:num w:numId="1010">
     <w:abstractNumId w:val="994116"/>
     <w:lvlOverride w:ilvl="0">
       <w:startOverride w:val="16"/>
@@ -6258,7 +6223,7 @@
       <w:startOverride w:val="16"/>
     </w:lvlOverride>
   </w:num>
-  <w:num w:numId="1012">
+  <w:num w:numId="1011">
     <w:abstractNumId w:val="994118"/>
     <w:lvlOverride w:ilvl="0">
       <w:startOverride w:val="18"/>
@@ -6282,7 +6247,7 @@
       <w:startOverride w:val="18"/>
     </w:lvlOverride>
   </w:num>
-  <w:num w:numId="1013">
+  <w:num w:numId="1012">
     <w:abstractNumId w:val="994119"/>
     <w:lvlOverride w:ilvl="0">
       <w:startOverride w:val="19"/>
@@ -6306,7 +6271,7 @@
       <w:startOverride w:val="19"/>
     </w:lvlOverride>
   </w:num>
-  <w:num w:numId="1014">
+  <w:num w:numId="1013">
     <w:abstractNumId w:val="99411"/>
     <w:lvlOverride w:ilvl="0">
       <w:startOverride w:val="1"/>
@@ -6330,7 +6295,7 @@
       <w:startOverride w:val="1"/>
     </w:lvlOverride>
   </w:num>
-  <w:num w:numId="1015">
+  <w:num w:numId="1014">
     <w:abstractNumId w:val="99413"/>
     <w:lvlOverride w:ilvl="0">
       <w:startOverride w:val="3"/>
@@ -6354,10 +6319,10 @@
       <w:startOverride w:val="3"/>
     </w:lvlOverride>
   </w:num>
-  <w:num w:numId="1016">
+  <w:num w:numId="1015">
     <w:abstractNumId w:val="991"/>
   </w:num>
-  <w:num w:numId="1017">
+  <w:num w:numId="1016">
     <w:abstractNumId w:val="99414"/>
     <w:lvlOverride w:ilvl="0">
       <w:startOverride w:val="4"/>
@@ -6381,7 +6346,7 @@
       <w:startOverride w:val="4"/>
     </w:lvlOverride>
   </w:num>
-  <w:num w:numId="1018">
+  <w:num w:numId="1017">
     <w:abstractNumId w:val="99411"/>
     <w:lvlOverride w:ilvl="0">
       <w:startOverride w:val="1"/>
@@ -6405,7 +6370,7 @@
       <w:startOverride w:val="1"/>
     </w:lvlOverride>
   </w:num>
-  <w:num w:numId="1019">
+  <w:num w:numId="1018">
     <w:abstractNumId w:val="99412"/>
     <w:lvlOverride w:ilvl="0">
       <w:startOverride w:val="2"/>
@@ -6429,7 +6394,7 @@
       <w:startOverride w:val="2"/>
     </w:lvlOverride>
   </w:num>
-  <w:num w:numId="1020">
+  <w:num w:numId="1019">
     <w:abstractNumId w:val="99413"/>
     <w:lvlOverride w:ilvl="0">
       <w:startOverride w:val="3"/>
@@ -6453,7 +6418,7 @@
       <w:startOverride w:val="3"/>
     </w:lvlOverride>
   </w:num>
-  <w:num w:numId="1021">
+  <w:num w:numId="1020">
     <w:abstractNumId w:val="99417"/>
     <w:lvlOverride w:ilvl="0">
       <w:startOverride w:val="7"/>
@@ -6477,7 +6442,7 @@
       <w:startOverride w:val="7"/>
     </w:lvlOverride>
   </w:num>
-  <w:num w:numId="1022">
+  <w:num w:numId="1021">
     <w:abstractNumId w:val="994110"/>
     <w:lvlOverride w:ilvl="0">
       <w:startOverride w:val="10"/>
@@ -6501,7 +6466,7 @@
       <w:startOverride w:val="10"/>
     </w:lvlOverride>
   </w:num>
-  <w:num w:numId="1023">
+  <w:num w:numId="1022">
     <w:abstractNumId w:val="994111"/>
     <w:lvlOverride w:ilvl="0">
       <w:startOverride w:val="11"/>
@@ -6525,7 +6490,7 @@
       <w:startOverride w:val="11"/>
     </w:lvlOverride>
   </w:num>
-  <w:num w:numId="1024">
+  <w:num w:numId="1023">
     <w:abstractNumId w:val="994114"/>
     <w:lvlOverride w:ilvl="0">
       <w:startOverride w:val="14"/>
@@ -6549,7 +6514,7 @@
       <w:startOverride w:val="14"/>
     </w:lvlOverride>
   </w:num>
-  <w:num w:numId="1025">
+  <w:num w:numId="1024">
     <w:abstractNumId w:val="994115"/>
     <w:lvlOverride w:ilvl="0">
       <w:startOverride w:val="15"/>
@@ -6573,7 +6538,7 @@
       <w:startOverride w:val="15"/>
     </w:lvlOverride>
   </w:num>
-  <w:num w:numId="1026">
+  <w:num w:numId="1025">
     <w:abstractNumId w:val="994116"/>
     <w:lvlOverride w:ilvl="0">
       <w:startOverride w:val="16"/>
@@ -6597,7 +6562,7 @@
       <w:startOverride w:val="16"/>
     </w:lvlOverride>
   </w:num>
-  <w:num w:numId="1027">
+  <w:num w:numId="1026">
     <w:abstractNumId w:val="994118"/>
     <w:lvlOverride w:ilvl="0">
       <w:startOverride w:val="18"/>
@@ -6621,7 +6586,7 @@
       <w:startOverride w:val="18"/>
     </w:lvlOverride>
   </w:num>
-  <w:num w:numId="1028">
+  <w:num w:numId="1027">
     <w:abstractNumId w:val="994123"/>
     <w:lvlOverride w:ilvl="0">
       <w:startOverride w:val="23"/>
@@ -6645,7 +6610,7 @@
       <w:startOverride w:val="23"/>
     </w:lvlOverride>
   </w:num>
-  <w:num w:numId="1029">
+  <w:num w:numId="1028">
     <w:abstractNumId w:val="994125"/>
     <w:lvlOverride w:ilvl="0">
       <w:startOverride w:val="25"/>
@@ -6669,7 +6634,7 @@
       <w:startOverride w:val="25"/>
     </w:lvlOverride>
   </w:num>
-  <w:num w:numId="1030">
+  <w:num w:numId="1029">
     <w:abstractNumId w:val="994127"/>
     <w:lvlOverride w:ilvl="0">
       <w:startOverride w:val="27"/>
@@ -6693,7 +6658,7 @@
       <w:startOverride w:val="27"/>
     </w:lvlOverride>
   </w:num>
-  <w:num w:numId="1031">
+  <w:num w:numId="1030">
     <w:abstractNumId w:val="994133"/>
     <w:lvlOverride w:ilvl="0">
       <w:startOverride w:val="33"/>
@@ -6716,6 +6681,9 @@
     <w:lvlOverride w:ilvl="6">
       <w:startOverride w:val="33"/>
     </w:lvlOverride>
+  </w:num>
+  <w:num w:numId="1031">
+    <w:abstractNumId w:val="991"/>
   </w:num>
   <w:num w:numId="1032">
     <w:abstractNumId w:val="991"/>
@@ -6724,9 +6692,6 @@
     <w:abstractNumId w:val="991"/>
   </w:num>
   <w:num w:numId="1034">
-    <w:abstractNumId w:val="991"/>
-  </w:num>
-  <w:num w:numId="1035">
     <w:abstractNumId w:val="994142"/>
     <w:lvlOverride w:ilvl="0">
       <w:startOverride w:val="42"/>
@@ -6750,7 +6715,7 @@
       <w:startOverride w:val="42"/>
     </w:lvlOverride>
   </w:num>
-  <w:num w:numId="1036">
+  <w:num w:numId="1035">
     <w:abstractNumId w:val="99411"/>
     <w:lvlOverride w:ilvl="0">
       <w:startOverride w:val="1"/>
@@ -6774,7 +6739,7 @@
       <w:startOverride w:val="1"/>
     </w:lvlOverride>
   </w:num>
-  <w:num w:numId="1037">
+  <w:num w:numId="1036">
     <w:abstractNumId w:val="99412"/>
     <w:lvlOverride w:ilvl="0">
       <w:startOverride w:val="2"/>
@@ -6798,10 +6763,10 @@
       <w:startOverride w:val="2"/>
     </w:lvlOverride>
   </w:num>
-  <w:num w:numId="1038">
+  <w:num w:numId="1037">
     <w:abstractNumId w:val="991"/>
   </w:num>
-  <w:num w:numId="1039">
+  <w:num w:numId="1038">
     <w:abstractNumId w:val="99413"/>
     <w:lvlOverride w:ilvl="0">
       <w:startOverride w:val="3"/>
@@ -6825,7 +6790,7 @@
       <w:startOverride w:val="3"/>
     </w:lvlOverride>
   </w:num>
-  <w:num w:numId="1040">
+  <w:num w:numId="1039">
     <w:abstractNumId w:val="99414"/>
     <w:lvlOverride w:ilvl="0">
       <w:startOverride w:val="4"/>
@@ -6849,7 +6814,7 @@
       <w:startOverride w:val="4"/>
     </w:lvlOverride>
   </w:num>
-  <w:num w:numId="1041">
+  <w:num w:numId="1040">
     <w:abstractNumId w:val="99711"/>
     <w:lvlOverride w:ilvl="0">
       <w:startOverride w:val="1"/>
@@ -6873,7 +6838,7 @@
       <w:startOverride w:val="1"/>
     </w:lvlOverride>
   </w:num>
-  <w:num w:numId="1042">
+  <w:num w:numId="1041">
     <w:abstractNumId w:val="99415"/>
     <w:lvlOverride w:ilvl="0">
       <w:startOverride w:val="5"/>
@@ -6897,7 +6862,7 @@
       <w:startOverride w:val="5"/>
     </w:lvlOverride>
   </w:num>
-  <w:num w:numId="1043">
+  <w:num w:numId="1042">
     <w:abstractNumId w:val="99416"/>
     <w:lvlOverride w:ilvl="0">
       <w:startOverride w:val="6"/>
@@ -6921,7 +6886,7 @@
       <w:startOverride w:val="6"/>
     </w:lvlOverride>
   </w:num>
-  <w:num w:numId="1044">
+  <w:num w:numId="1043">
     <w:abstractNumId w:val="99417"/>
     <w:lvlOverride w:ilvl="0">
       <w:startOverride w:val="7"/>
@@ -6943,6 +6908,30 @@
     </w:lvlOverride>
     <w:lvlOverride w:ilvl="6">
       <w:startOverride w:val="7"/>
+    </w:lvlOverride>
+  </w:num>
+  <w:num w:numId="1044">
+    <w:abstractNumId w:val="994111"/>
+    <w:lvlOverride w:ilvl="0">
+      <w:startOverride w:val="11"/>
+    </w:lvlOverride>
+    <w:lvlOverride w:ilvl="1">
+      <w:startOverride w:val="11"/>
+    </w:lvlOverride>
+    <w:lvlOverride w:ilvl="2">
+      <w:startOverride w:val="11"/>
+    </w:lvlOverride>
+    <w:lvlOverride w:ilvl="3">
+      <w:startOverride w:val="11"/>
+    </w:lvlOverride>
+    <w:lvlOverride w:ilvl="4">
+      <w:startOverride w:val="11"/>
+    </w:lvlOverride>
+    <w:lvlOverride w:ilvl="5">
+      <w:startOverride w:val="11"/>
+    </w:lvlOverride>
+    <w:lvlOverride w:ilvl="6">
+      <w:startOverride w:val="11"/>
     </w:lvlOverride>
   </w:num>
   <w:num w:numId="1045">
@@ -6970,30 +6959,6 @@
     </w:lvlOverride>
   </w:num>
   <w:num w:numId="1046">
-    <w:abstractNumId w:val="994111"/>
-    <w:lvlOverride w:ilvl="0">
-      <w:startOverride w:val="11"/>
-    </w:lvlOverride>
-    <w:lvlOverride w:ilvl="1">
-      <w:startOverride w:val="11"/>
-    </w:lvlOverride>
-    <w:lvlOverride w:ilvl="2">
-      <w:startOverride w:val="11"/>
-    </w:lvlOverride>
-    <w:lvlOverride w:ilvl="3">
-      <w:startOverride w:val="11"/>
-    </w:lvlOverride>
-    <w:lvlOverride w:ilvl="4">
-      <w:startOverride w:val="11"/>
-    </w:lvlOverride>
-    <w:lvlOverride w:ilvl="5">
-      <w:startOverride w:val="11"/>
-    </w:lvlOverride>
-    <w:lvlOverride w:ilvl="6">
-      <w:startOverride w:val="11"/>
-    </w:lvlOverride>
-  </w:num>
-  <w:num w:numId="1047">
     <w:abstractNumId w:val="994112"/>
     <w:lvlOverride w:ilvl="0">
       <w:startOverride w:val="12"/>
@@ -7017,7 +6982,7 @@
       <w:startOverride w:val="12"/>
     </w:lvlOverride>
   </w:num>
-  <w:num w:numId="1048">
+  <w:num w:numId="1047">
     <w:abstractNumId w:val="994113"/>
     <w:lvlOverride w:ilvl="0">
       <w:startOverride w:val="13"/>
@@ -7041,7 +7006,7 @@
       <w:startOverride w:val="13"/>
     </w:lvlOverride>
   </w:num>
-  <w:num w:numId="1049">
+  <w:num w:numId="1048">
     <w:abstractNumId w:val="99411"/>
     <w:lvlOverride w:ilvl="0">
       <w:startOverride w:val="1"/>

</xml_diff>